<commit_message>
added 200 status code for missing inc_vote prop
</commit_message>
<xml_diff>
--- a/BE Northcoders NC Games Portfolio Check List.docx
+++ b/BE Northcoders NC Games Portfolio Check List.docx
@@ -39,33 +39,7 @@
           <w:szCs w:val="20"/>
           <w:lang w:eastAsia="en-GB"/>
         </w:rPr>
-        <w:t xml:space="preserve"># BE </w:t>
-      </w:r>
-      <w:proofErr w:type="spellStart"/>
-      <w:r>
-        <w:rPr>
-          <w:rFonts w:ascii="inherit" w:eastAsia="Times New Roman" w:hAnsi="inherit" w:cs="Courier New"/>
-          <w:b/>
-          <w:bCs/>
-          <w:color w:val="0000FF"/>
-          <w:sz w:val="20"/>
-          <w:szCs w:val="20"/>
-          <w:lang w:eastAsia="en-GB"/>
-        </w:rPr>
-        <w:t>Northcoders</w:t>
-      </w:r>
-      <w:proofErr w:type="spellEnd"/>
-      <w:r>
-        <w:rPr>
-          <w:rFonts w:ascii="inherit" w:eastAsia="Times New Roman" w:hAnsi="inherit" w:cs="Courier New"/>
-          <w:b/>
-          <w:bCs/>
-          <w:color w:val="0000FF"/>
-          <w:sz w:val="20"/>
-          <w:szCs w:val="20"/>
-          <w:lang w:eastAsia="en-GB"/>
-        </w:rPr>
-        <w:t xml:space="preserve"> NC Games Portfolio Check List</w:t>
+        <w:t># BE Northcoders NC Games Portfolio Check List</w:t>
       </w:r>
     </w:p>
     <w:p>
@@ -12456,7 +12430,6 @@
         </w:rPr>
         <w:t xml:space="preserve">_NOT NULL CONSTRAINT - There are still a couple of </w:t>
       </w:r>
-      <w:proofErr w:type="spellStart"/>
       <w:r>
         <w:rPr>
           <w:rFonts w:ascii="inherit" w:eastAsia="Times New Roman" w:hAnsi="inherit" w:cs="Courier New"/>
@@ -12467,9 +12440,8 @@
           <w:szCs w:val="20"/>
           <w:lang w:eastAsia="en-GB"/>
         </w:rPr>
-        <w:t>columsn</w:t>
-      </w:r>
-      <w:proofErr w:type="spellEnd"/>
+        <w:t>columns</w:t>
+      </w:r>
       <w:r>
         <w:rPr>
           <w:rFonts w:ascii="inherit" w:eastAsia="Times New Roman" w:hAnsi="inherit" w:cs="Courier New"/>
@@ -13508,6 +13480,7 @@
           <w:color w:val="0055AA"/>
           <w:sz w:val="20"/>
           <w:szCs w:val="20"/>
+          <w:highlight w:val="green"/>
           <w:lang w:eastAsia="en-GB"/>
         </w:rPr>
         <w:t xml:space="preserve">- </w:t>
@@ -13518,6 +13491,7 @@
           <w:color w:val="AA5500"/>
           <w:sz w:val="20"/>
           <w:szCs w:val="20"/>
+          <w:highlight w:val="green"/>
           <w:lang w:eastAsia="en-GB"/>
         </w:rPr>
         <w:t>`PATCH /</w:t>
@@ -13529,6 +13503,7 @@
           <w:color w:val="AA5500"/>
           <w:sz w:val="20"/>
           <w:szCs w:val="20"/>
+          <w:highlight w:val="green"/>
           <w:lang w:eastAsia="en-GB"/>
         </w:rPr>
         <w:t>api</w:t>
@@ -13540,6 +13515,7 @@
           <w:color w:val="AA5500"/>
           <w:sz w:val="20"/>
           <w:szCs w:val="20"/>
+          <w:highlight w:val="green"/>
           <w:lang w:eastAsia="en-GB"/>
         </w:rPr>
         <w:t>/comments</w:t>
@@ -13551,6 +13527,7 @@
           <w:color w:val="AA5500"/>
           <w:sz w:val="20"/>
           <w:szCs w:val="20"/>
+          <w:highlight w:val="green"/>
           <w:lang w:eastAsia="en-GB"/>
         </w:rPr>
         <w:t>/:</w:t>
@@ -13562,6 +13539,7 @@
           <w:color w:val="AA5500"/>
           <w:sz w:val="20"/>
           <w:szCs w:val="20"/>
+          <w:highlight w:val="green"/>
           <w:lang w:eastAsia="en-GB"/>
         </w:rPr>
         <w:t>comment</w:t>
@@ -13573,6 +13551,7 @@
           <w:color w:val="AA5500"/>
           <w:sz w:val="20"/>
           <w:szCs w:val="20"/>
+          <w:highlight w:val="green"/>
           <w:lang w:eastAsia="en-GB"/>
         </w:rPr>
         <w:t>_id</w:t>
@@ -13584,6 +13563,7 @@
           <w:color w:val="AA5500"/>
           <w:sz w:val="20"/>
           <w:szCs w:val="20"/>
+          <w:highlight w:val="green"/>
           <w:lang w:eastAsia="en-GB"/>
         </w:rPr>
         <w:t>`</w:t>
@@ -13594,6 +13574,7 @@
           <w:color w:val="0055AA"/>
           <w:sz w:val="20"/>
           <w:szCs w:val="20"/>
+          <w:highlight w:val="green"/>
           <w:lang w:eastAsia="en-GB"/>
         </w:rPr>
         <w:t xml:space="preserve"> - </w:t>
@@ -13606,6 +13587,7 @@
           <w:color w:val="0055AA"/>
           <w:sz w:val="20"/>
           <w:szCs w:val="20"/>
+          <w:highlight w:val="green"/>
           <w:lang w:eastAsia="en-GB"/>
         </w:rPr>
         <w:t xml:space="preserve">_If I add an extra key value pair to my request body - then your server sends back a 400 bad request. If there is a correct </w:t>
@@ -13619,6 +13601,7 @@
           <w:color w:val="0055AA"/>
           <w:sz w:val="20"/>
           <w:szCs w:val="20"/>
+          <w:highlight w:val="green"/>
           <w:lang w:eastAsia="en-GB"/>
         </w:rPr>
         <w:t>inc_votes</w:t>
@@ -13632,6 +13615,7 @@
           <w:color w:val="0055AA"/>
           <w:sz w:val="20"/>
           <w:szCs w:val="20"/>
+          <w:highlight w:val="green"/>
           <w:lang w:eastAsia="en-GB"/>
         </w:rPr>
         <w:t xml:space="preserve"> in this object, could we possibly just ignore anything else? - If is this is the behaviour you would like then that is fine, but I just wanted to put it out there in the </w:t>
@@ -13645,6 +13629,7 @@
           <w:color w:val="0055AA"/>
           <w:sz w:val="20"/>
           <w:szCs w:val="20"/>
+          <w:highlight w:val="green"/>
           <w:lang w:eastAsia="en-GB"/>
         </w:rPr>
         <w:t>ether._</w:t>

</xml_diff>

<commit_message>
allow cross origin resource sharing
</commit_message>
<xml_diff>
--- a/BE Northcoders NC Games Portfolio Check List.docx
+++ b/BE Northcoders NC Games Portfolio Check List.docx
@@ -1305,49 +1305,19 @@
           <w:color w:val="0055AA"/>
           <w:sz w:val="20"/>
           <w:szCs w:val="20"/>
+          <w:highlight w:val="green"/>
           <w:lang w:eastAsia="en-GB"/>
         </w:rPr>
         <w:t xml:space="preserve">- </w:t>
       </w:r>
-      <w:r>
-        <w:rPr>
-          <w:rFonts w:ascii="Apple Color Emoji" w:eastAsia="Times New Roman" w:hAnsi="Apple Color Emoji" w:cs="Apple Color Emoji"/>
-          <w:color w:val="0000CC"/>
-          <w:sz w:val="20"/>
-          <w:szCs w:val="20"/>
-          <w:u w:val="single"/>
-          <w:lang w:eastAsia="en-GB"/>
-        </w:rPr>
-        <w:t>✅</w:t>
-      </w:r>
-      <w:r>
-        <w:rPr>
-          <w:rFonts w:ascii="inherit" w:eastAsia="Times New Roman" w:hAnsi="inherit" w:cs="Courier New"/>
-          <w:color w:val="0000CC"/>
-          <w:sz w:val="20"/>
-          <w:szCs w:val="20"/>
-          <w:u w:val="single"/>
-          <w:lang w:eastAsia="en-GB"/>
-        </w:rPr>
-        <w:t>]</w:t>
-      </w:r>
+      <w:proofErr w:type="gramStart"/>
       <w:r>
         <w:rPr>
           <w:rFonts w:ascii="inherit" w:eastAsia="Times New Roman" w:hAnsi="inherit" w:cs="Courier New"/>
           <w:color w:val="555555"/>
           <w:sz w:val="20"/>
           <w:szCs w:val="20"/>
-          <w:lang w:eastAsia="en-GB"/>
-        </w:rPr>
-        <w:t xml:space="preserve"> </w:t>
-      </w:r>
-      <w:proofErr w:type="gramStart"/>
-      <w:r>
-        <w:rPr>
-          <w:rFonts w:ascii="inherit" w:eastAsia="Times New Roman" w:hAnsi="inherit" w:cs="Courier New"/>
-          <w:color w:val="555555"/>
-          <w:sz w:val="20"/>
-          <w:szCs w:val="20"/>
+          <w:highlight w:val="green"/>
           <w:lang w:eastAsia="en-GB"/>
         </w:rPr>
         <w:t>[ ]</w:t>
@@ -1359,6 +1329,7 @@
           <w:color w:val="0055AA"/>
           <w:sz w:val="20"/>
           <w:szCs w:val="20"/>
+          <w:highlight w:val="green"/>
           <w:lang w:eastAsia="en-GB"/>
         </w:rPr>
         <w:t xml:space="preserve"> Use </w:t>
@@ -1369,6 +1340,7 @@
           <w:color w:val="AA5500"/>
           <w:sz w:val="20"/>
           <w:szCs w:val="20"/>
+          <w:highlight w:val="green"/>
           <w:lang w:eastAsia="en-GB"/>
         </w:rPr>
         <w:t>`NOT NULL`</w:t>
@@ -1379,6 +1351,7 @@
           <w:color w:val="0055AA"/>
           <w:sz w:val="20"/>
           <w:szCs w:val="20"/>
+          <w:highlight w:val="green"/>
           <w:lang w:eastAsia="en-GB"/>
         </w:rPr>
         <w:t xml:space="preserve"> on required fields</w:t>
@@ -2279,19 +2252,834 @@
           <w:lang w:eastAsia="en-GB"/>
         </w:rPr>
       </w:pPr>
-      <w:r>
-        <w:rPr>
-          <w:rFonts w:ascii="inherit" w:eastAsia="Times New Roman" w:hAnsi="inherit" w:cs="Courier New"/>
-          <w:color w:val="0055AA"/>
-          <w:sz w:val="20"/>
-          <w:szCs w:val="20"/>
+      <w:proofErr w:type="gramStart"/>
+      <w:r>
+        <w:rPr>
+          <w:rFonts w:ascii="inherit" w:eastAsia="Times New Roman" w:hAnsi="inherit" w:cs="Courier New"/>
+          <w:color w:val="0055AA"/>
+          <w:sz w:val="20"/>
+          <w:szCs w:val="20"/>
+          <w:highlight w:val="green"/>
           <w:lang w:eastAsia="en-GB"/>
         </w:rPr>
         <w:t xml:space="preserve">- </w:t>
       </w:r>
+      <w:r>
+        <w:rPr>
+          <w:rFonts w:ascii="inherit" w:eastAsia="Times New Roman" w:hAnsi="inherit" w:cs="Courier New"/>
+          <w:color w:val="555555"/>
+          <w:sz w:val="20"/>
+          <w:szCs w:val="20"/>
+          <w:highlight w:val="green"/>
+          <w:lang w:eastAsia="en-GB"/>
+        </w:rPr>
+        <w:t xml:space="preserve"> </w:t>
+      </w:r>
+      <w:r>
+        <w:rPr>
+          <w:rFonts w:ascii="inherit" w:eastAsia="Times New Roman" w:hAnsi="inherit" w:cs="Courier New"/>
+          <w:color w:val="555555"/>
+          <w:sz w:val="20"/>
+          <w:szCs w:val="20"/>
+          <w:highlight w:val="green"/>
+          <w:lang w:eastAsia="en-GB"/>
+        </w:rPr>
+        <w:t>[</w:t>
+      </w:r>
+      <w:proofErr w:type="gramEnd"/>
+      <w:r>
+        <w:rPr>
+          <w:rFonts w:ascii="inherit" w:eastAsia="Times New Roman" w:hAnsi="inherit" w:cs="Courier New"/>
+          <w:color w:val="555555"/>
+          <w:sz w:val="20"/>
+          <w:szCs w:val="20"/>
+          <w:highlight w:val="green"/>
+          <w:lang w:eastAsia="en-GB"/>
+        </w:rPr>
+        <w:t xml:space="preserve"> ]</w:t>
+      </w:r>
+      <w:r>
+        <w:rPr>
+          <w:rFonts w:ascii="inherit" w:eastAsia="Times New Roman" w:hAnsi="inherit" w:cs="Courier New"/>
+          <w:color w:val="0055AA"/>
+          <w:sz w:val="20"/>
+          <w:szCs w:val="20"/>
+          <w:highlight w:val="green"/>
+          <w:lang w:eastAsia="en-GB"/>
+        </w:rPr>
+        <w:t xml:space="preserve"> If asserting inside a </w:t>
+      </w:r>
+      <w:r>
+        <w:rPr>
+          <w:rFonts w:ascii="inherit" w:eastAsia="Times New Roman" w:hAnsi="inherit" w:cs="Courier New"/>
+          <w:color w:val="AA5500"/>
+          <w:sz w:val="20"/>
+          <w:szCs w:val="20"/>
+          <w:highlight w:val="green"/>
+          <w:lang w:eastAsia="en-GB"/>
+        </w:rPr>
+        <w:t>`</w:t>
+      </w:r>
+      <w:proofErr w:type="spellStart"/>
+      <w:r>
+        <w:rPr>
+          <w:rFonts w:ascii="inherit" w:eastAsia="Times New Roman" w:hAnsi="inherit" w:cs="Courier New"/>
+          <w:color w:val="AA5500"/>
+          <w:sz w:val="20"/>
+          <w:szCs w:val="20"/>
+          <w:highlight w:val="green"/>
+          <w:lang w:eastAsia="en-GB"/>
+        </w:rPr>
+        <w:t>forEach</w:t>
+      </w:r>
+      <w:proofErr w:type="spellEnd"/>
+      <w:r>
+        <w:rPr>
+          <w:rFonts w:ascii="inherit" w:eastAsia="Times New Roman" w:hAnsi="inherit" w:cs="Courier New"/>
+          <w:color w:val="AA5500"/>
+          <w:sz w:val="20"/>
+          <w:szCs w:val="20"/>
+          <w:highlight w:val="green"/>
+          <w:lang w:eastAsia="en-GB"/>
+        </w:rPr>
+        <w:t>`</w:t>
+      </w:r>
+      <w:r>
+        <w:rPr>
+          <w:rFonts w:ascii="inherit" w:eastAsia="Times New Roman" w:hAnsi="inherit" w:cs="Courier New"/>
+          <w:color w:val="0055AA"/>
+          <w:sz w:val="20"/>
+          <w:szCs w:val="20"/>
+          <w:highlight w:val="green"/>
+          <w:lang w:eastAsia="en-GB"/>
+        </w:rPr>
+        <w:t>, also has an assertion to check length is at least &gt; 0</w:t>
+      </w:r>
+    </w:p>
+    <w:p>
+      <w:pPr>
+        <w:tabs>
+          <w:tab w:val="left" w:pos="916"/>
+          <w:tab w:val="left" w:pos="1832"/>
+          <w:tab w:val="left" w:pos="2748"/>
+          <w:tab w:val="left" w:pos="3664"/>
+          <w:tab w:val="left" w:pos="4580"/>
+          <w:tab w:val="left" w:pos="5496"/>
+          <w:tab w:val="left" w:pos="6412"/>
+          <w:tab w:val="left" w:pos="7328"/>
+          <w:tab w:val="left" w:pos="8244"/>
+          <w:tab w:val="left" w:pos="9160"/>
+          <w:tab w:val="left" w:pos="10076"/>
+          <w:tab w:val="left" w:pos="10992"/>
+          <w:tab w:val="left" w:pos="11908"/>
+          <w:tab w:val="left" w:pos="12824"/>
+          <w:tab w:val="left" w:pos="13740"/>
+          <w:tab w:val="left" w:pos="14656"/>
+        </w:tabs>
+        <w:rPr>
+          <w:rFonts w:ascii="inherit" w:eastAsia="Times New Roman" w:hAnsi="inherit" w:cs="Courier New"/>
+          <w:sz w:val="20"/>
+          <w:szCs w:val="20"/>
+          <w:lang w:eastAsia="en-GB"/>
+        </w:rPr>
+      </w:pPr>
+      <w:r>
+        <w:rPr>
+          <w:rFonts w:ascii="inherit" w:eastAsia="Times New Roman" w:hAnsi="inherit" w:cs="Courier New"/>
+          <w:color w:val="0055AA"/>
+          <w:sz w:val="20"/>
+          <w:szCs w:val="20"/>
+          <w:lang w:eastAsia="en-GB"/>
+        </w:rPr>
+        <w:t xml:space="preserve">- </w:t>
+      </w:r>
+      <w:r>
+        <w:rPr>
+          <w:rFonts w:ascii="inherit" w:eastAsia="Times New Roman" w:hAnsi="inherit" w:cs="Courier New"/>
+          <w:color w:val="0000CC"/>
+          <w:sz w:val="20"/>
+          <w:szCs w:val="20"/>
+          <w:u w:val="single"/>
+          <w:lang w:eastAsia="en-GB"/>
+        </w:rPr>
+        <w:t xml:space="preserve">[ </w:t>
+      </w:r>
+      <w:r>
+        <w:rPr>
+          <w:rFonts w:ascii="Apple Color Emoji" w:eastAsia="Times New Roman" w:hAnsi="Apple Color Emoji" w:cs="Apple Color Emoji"/>
+          <w:color w:val="0000CC"/>
+          <w:sz w:val="20"/>
+          <w:szCs w:val="20"/>
+          <w:u w:val="single"/>
+          <w:lang w:eastAsia="en-GB"/>
+        </w:rPr>
+        <w:t>✅</w:t>
+      </w:r>
+      <w:r>
+        <w:rPr>
+          <w:rFonts w:ascii="inherit" w:eastAsia="Times New Roman" w:hAnsi="inherit" w:cs="Courier New"/>
+          <w:color w:val="0000CC"/>
+          <w:sz w:val="20"/>
+          <w:szCs w:val="20"/>
+          <w:u w:val="single"/>
+          <w:lang w:eastAsia="en-GB"/>
+        </w:rPr>
+        <w:t>]</w:t>
+      </w:r>
+      <w:r>
+        <w:rPr>
+          <w:rFonts w:ascii="inherit" w:eastAsia="Times New Roman" w:hAnsi="inherit" w:cs="Courier New"/>
+          <w:color w:val="0055AA"/>
+          <w:sz w:val="20"/>
+          <w:szCs w:val="20"/>
+          <w:lang w:eastAsia="en-GB"/>
+        </w:rPr>
+        <w:t xml:space="preserve"> Evidence of building up complex query endpoints using TDD</w:t>
+      </w:r>
+    </w:p>
+    <w:p>
+      <w:pPr>
+        <w:tabs>
+          <w:tab w:val="left" w:pos="916"/>
+          <w:tab w:val="left" w:pos="1832"/>
+          <w:tab w:val="left" w:pos="2748"/>
+          <w:tab w:val="left" w:pos="3664"/>
+          <w:tab w:val="left" w:pos="4580"/>
+          <w:tab w:val="left" w:pos="5496"/>
+          <w:tab w:val="left" w:pos="6412"/>
+          <w:tab w:val="left" w:pos="7328"/>
+          <w:tab w:val="left" w:pos="8244"/>
+          <w:tab w:val="left" w:pos="9160"/>
+          <w:tab w:val="left" w:pos="10076"/>
+          <w:tab w:val="left" w:pos="10992"/>
+          <w:tab w:val="left" w:pos="11908"/>
+          <w:tab w:val="left" w:pos="12824"/>
+          <w:tab w:val="left" w:pos="13740"/>
+          <w:tab w:val="left" w:pos="14656"/>
+        </w:tabs>
+        <w:rPr>
+          <w:rFonts w:ascii="inherit" w:eastAsia="Times New Roman" w:hAnsi="inherit" w:cs="Courier New"/>
+          <w:sz w:val="20"/>
+          <w:szCs w:val="20"/>
+          <w:lang w:eastAsia="en-GB"/>
+        </w:rPr>
+      </w:pPr>
+      <w:r>
+        <w:rPr>
+          <w:rFonts w:ascii="inherit" w:eastAsia="Times New Roman" w:hAnsi="inherit" w:cs="Courier New"/>
+          <w:color w:val="0055AA"/>
+          <w:sz w:val="20"/>
+          <w:szCs w:val="20"/>
+          <w:lang w:eastAsia="en-GB"/>
+        </w:rPr>
+        <w:t xml:space="preserve">- </w:t>
+      </w:r>
+      <w:r>
+        <w:rPr>
+          <w:rFonts w:ascii="inherit" w:eastAsia="Times New Roman" w:hAnsi="inherit" w:cs="Courier New"/>
+          <w:color w:val="0000CC"/>
+          <w:sz w:val="20"/>
+          <w:szCs w:val="20"/>
+          <w:u w:val="single"/>
+          <w:lang w:eastAsia="en-GB"/>
+        </w:rPr>
+        <w:t xml:space="preserve">[ </w:t>
+      </w:r>
+      <w:r>
+        <w:rPr>
+          <w:rFonts w:ascii="Apple Color Emoji" w:eastAsia="Times New Roman" w:hAnsi="Apple Color Emoji" w:cs="Apple Color Emoji"/>
+          <w:color w:val="0000CC"/>
+          <w:sz w:val="20"/>
+          <w:szCs w:val="20"/>
+          <w:u w:val="single"/>
+          <w:lang w:eastAsia="en-GB"/>
+        </w:rPr>
+        <w:t>✅</w:t>
+      </w:r>
+      <w:r>
+        <w:rPr>
+          <w:rFonts w:ascii="inherit" w:eastAsia="Times New Roman" w:hAnsi="inherit" w:cs="Courier New"/>
+          <w:color w:val="0000CC"/>
+          <w:sz w:val="20"/>
+          <w:szCs w:val="20"/>
+          <w:u w:val="single"/>
+          <w:lang w:eastAsia="en-GB"/>
+        </w:rPr>
+        <w:t>]</w:t>
+      </w:r>
+      <w:r>
+        <w:rPr>
+          <w:rFonts w:ascii="inherit" w:eastAsia="Times New Roman" w:hAnsi="inherit" w:cs="Courier New"/>
+          <w:color w:val="0055AA"/>
+          <w:sz w:val="20"/>
+          <w:szCs w:val="20"/>
+          <w:lang w:eastAsia="en-GB"/>
+        </w:rPr>
+        <w:t xml:space="preserve"> Ensure all tests are passing</w:t>
+      </w:r>
+    </w:p>
+    <w:p>
+      <w:pPr>
+        <w:tabs>
+          <w:tab w:val="left" w:pos="916"/>
+          <w:tab w:val="left" w:pos="1832"/>
+          <w:tab w:val="left" w:pos="2748"/>
+          <w:tab w:val="left" w:pos="3664"/>
+          <w:tab w:val="left" w:pos="4580"/>
+          <w:tab w:val="left" w:pos="5496"/>
+          <w:tab w:val="left" w:pos="6412"/>
+          <w:tab w:val="left" w:pos="7328"/>
+          <w:tab w:val="left" w:pos="8244"/>
+          <w:tab w:val="left" w:pos="9160"/>
+          <w:tab w:val="left" w:pos="10076"/>
+          <w:tab w:val="left" w:pos="10992"/>
+          <w:tab w:val="left" w:pos="11908"/>
+          <w:tab w:val="left" w:pos="12824"/>
+          <w:tab w:val="left" w:pos="13740"/>
+          <w:tab w:val="left" w:pos="14656"/>
+        </w:tabs>
+        <w:rPr>
+          <w:rFonts w:ascii="inherit" w:eastAsia="Times New Roman" w:hAnsi="inherit" w:cs="Courier New"/>
+          <w:sz w:val="20"/>
+          <w:szCs w:val="20"/>
+          <w:lang w:eastAsia="en-GB"/>
+        </w:rPr>
+      </w:pPr>
+      <w:r>
+        <w:rPr>
+          <w:rFonts w:ascii="inherit" w:eastAsia="Times New Roman" w:hAnsi="inherit" w:cs="Courier New"/>
+          <w:color w:val="0055AA"/>
+          <w:sz w:val="20"/>
+          <w:szCs w:val="20"/>
+          <w:lang w:eastAsia="en-GB"/>
+        </w:rPr>
+        <w:t xml:space="preserve">- </w:t>
+      </w:r>
+      <w:r>
+        <w:rPr>
+          <w:rFonts w:ascii="inherit" w:eastAsia="Times New Roman" w:hAnsi="inherit" w:cs="Courier New"/>
+          <w:color w:val="0000CC"/>
+          <w:sz w:val="20"/>
+          <w:szCs w:val="20"/>
+          <w:u w:val="single"/>
+          <w:lang w:eastAsia="en-GB"/>
+        </w:rPr>
+        <w:t xml:space="preserve">[ </w:t>
+      </w:r>
+      <w:r>
+        <w:rPr>
+          <w:rFonts w:ascii="Apple Color Emoji" w:eastAsia="Times New Roman" w:hAnsi="Apple Color Emoji" w:cs="Apple Color Emoji"/>
+          <w:color w:val="0000CC"/>
+          <w:sz w:val="20"/>
+          <w:szCs w:val="20"/>
+          <w:u w:val="single"/>
+          <w:lang w:eastAsia="en-GB"/>
+        </w:rPr>
+        <w:t>✅</w:t>
+      </w:r>
+      <w:r>
+        <w:rPr>
+          <w:rFonts w:ascii="inherit" w:eastAsia="Times New Roman" w:hAnsi="inherit" w:cs="Courier New"/>
+          <w:color w:val="0000CC"/>
+          <w:sz w:val="20"/>
+          <w:szCs w:val="20"/>
+          <w:u w:val="single"/>
+          <w:lang w:eastAsia="en-GB"/>
+        </w:rPr>
+        <w:t>]</w:t>
+      </w:r>
+      <w:r>
+        <w:rPr>
+          <w:rFonts w:ascii="inherit" w:eastAsia="Times New Roman" w:hAnsi="inherit" w:cs="Courier New"/>
+          <w:color w:val="0055AA"/>
+          <w:sz w:val="20"/>
+          <w:szCs w:val="20"/>
+          <w:lang w:eastAsia="en-GB"/>
+        </w:rPr>
+        <w:t xml:space="preserve"> Cover all endpoints and errors</w:t>
+      </w:r>
+    </w:p>
+    <w:p>
+      <w:pPr>
+        <w:tabs>
+          <w:tab w:val="left" w:pos="916"/>
+          <w:tab w:val="left" w:pos="1832"/>
+          <w:tab w:val="left" w:pos="2748"/>
+          <w:tab w:val="left" w:pos="3664"/>
+          <w:tab w:val="left" w:pos="4580"/>
+          <w:tab w:val="left" w:pos="5496"/>
+          <w:tab w:val="left" w:pos="6412"/>
+          <w:tab w:val="left" w:pos="7328"/>
+          <w:tab w:val="left" w:pos="8244"/>
+          <w:tab w:val="left" w:pos="9160"/>
+          <w:tab w:val="left" w:pos="10076"/>
+          <w:tab w:val="left" w:pos="10992"/>
+          <w:tab w:val="left" w:pos="11908"/>
+          <w:tab w:val="left" w:pos="12824"/>
+          <w:tab w:val="left" w:pos="13740"/>
+          <w:tab w:val="left" w:pos="14656"/>
+        </w:tabs>
+        <w:rPr>
+          <w:rFonts w:ascii="inherit" w:eastAsia="Times New Roman" w:hAnsi="inherit" w:cs="Courier New"/>
+          <w:sz w:val="20"/>
+          <w:szCs w:val="20"/>
+          <w:lang w:eastAsia="en-GB"/>
+        </w:rPr>
+      </w:pPr>
+      <w:r>
+        <w:rPr>
+          <w:rFonts w:ascii="inherit" w:eastAsia="Times New Roman" w:hAnsi="inherit" w:cs="Courier New"/>
+          <w:sz w:val="20"/>
+          <w:szCs w:val="20"/>
+          <w:lang w:eastAsia="en-GB"/>
+        </w:rPr>
+        <w:t>​</w:t>
+      </w:r>
+    </w:p>
+    <w:p>
+      <w:pPr>
+        <w:tabs>
+          <w:tab w:val="left" w:pos="916"/>
+          <w:tab w:val="left" w:pos="1832"/>
+          <w:tab w:val="left" w:pos="2748"/>
+          <w:tab w:val="left" w:pos="3664"/>
+          <w:tab w:val="left" w:pos="4580"/>
+          <w:tab w:val="left" w:pos="5496"/>
+          <w:tab w:val="left" w:pos="6412"/>
+          <w:tab w:val="left" w:pos="7328"/>
+          <w:tab w:val="left" w:pos="8244"/>
+          <w:tab w:val="left" w:pos="9160"/>
+          <w:tab w:val="left" w:pos="10076"/>
+          <w:tab w:val="left" w:pos="10992"/>
+          <w:tab w:val="left" w:pos="11908"/>
+          <w:tab w:val="left" w:pos="12824"/>
+          <w:tab w:val="left" w:pos="13740"/>
+          <w:tab w:val="left" w:pos="14656"/>
+        </w:tabs>
+        <w:rPr>
+          <w:rFonts w:ascii="inherit" w:eastAsia="Times New Roman" w:hAnsi="inherit" w:cs="Courier New"/>
+          <w:sz w:val="20"/>
+          <w:szCs w:val="20"/>
+          <w:lang w:eastAsia="en-GB"/>
+        </w:rPr>
+      </w:pPr>
+      <w:r>
+        <w:rPr>
+          <w:rFonts w:ascii="inherit" w:eastAsia="Times New Roman" w:hAnsi="inherit" w:cs="Courier New"/>
+          <w:color w:val="0055AA"/>
+          <w:sz w:val="20"/>
+          <w:szCs w:val="20"/>
+          <w:lang w:eastAsia="en-GB"/>
+        </w:rPr>
+        <w:t xml:space="preserve">- </w:t>
+      </w:r>
+      <w:r>
+        <w:rPr>
+          <w:rFonts w:ascii="inherit" w:eastAsia="Times New Roman" w:hAnsi="inherit" w:cs="Courier New"/>
+          <w:color w:val="AA5500"/>
+          <w:sz w:val="20"/>
+          <w:szCs w:val="20"/>
+          <w:lang w:eastAsia="en-GB"/>
+        </w:rPr>
+        <w:t>`GET /</w:t>
+      </w:r>
+      <w:proofErr w:type="spellStart"/>
+      <w:r>
+        <w:rPr>
+          <w:rFonts w:ascii="inherit" w:eastAsia="Times New Roman" w:hAnsi="inherit" w:cs="Courier New"/>
+          <w:color w:val="AA5500"/>
+          <w:sz w:val="20"/>
+          <w:szCs w:val="20"/>
+          <w:lang w:eastAsia="en-GB"/>
+        </w:rPr>
+        <w:t>api</w:t>
+      </w:r>
+      <w:proofErr w:type="spellEnd"/>
+      <w:r>
+        <w:rPr>
+          <w:rFonts w:ascii="inherit" w:eastAsia="Times New Roman" w:hAnsi="inherit" w:cs="Courier New"/>
+          <w:color w:val="AA5500"/>
+          <w:sz w:val="20"/>
+          <w:szCs w:val="20"/>
+          <w:lang w:eastAsia="en-GB"/>
+        </w:rPr>
+        <w:t>/categories`</w:t>
+      </w:r>
+    </w:p>
+    <w:p>
+      <w:pPr>
+        <w:tabs>
+          <w:tab w:val="left" w:pos="916"/>
+          <w:tab w:val="left" w:pos="1832"/>
+          <w:tab w:val="left" w:pos="2748"/>
+          <w:tab w:val="left" w:pos="3664"/>
+          <w:tab w:val="left" w:pos="4580"/>
+          <w:tab w:val="left" w:pos="5496"/>
+          <w:tab w:val="left" w:pos="6412"/>
+          <w:tab w:val="left" w:pos="7328"/>
+          <w:tab w:val="left" w:pos="8244"/>
+          <w:tab w:val="left" w:pos="9160"/>
+          <w:tab w:val="left" w:pos="10076"/>
+          <w:tab w:val="left" w:pos="10992"/>
+          <w:tab w:val="left" w:pos="11908"/>
+          <w:tab w:val="left" w:pos="12824"/>
+          <w:tab w:val="left" w:pos="13740"/>
+          <w:tab w:val="left" w:pos="14656"/>
+        </w:tabs>
+        <w:rPr>
+          <w:rFonts w:ascii="inherit" w:eastAsia="Times New Roman" w:hAnsi="inherit" w:cs="Courier New"/>
+          <w:sz w:val="20"/>
+          <w:szCs w:val="20"/>
+          <w:lang w:eastAsia="en-GB"/>
+        </w:rPr>
+      </w:pPr>
+      <w:r>
+        <w:rPr>
+          <w:rFonts w:ascii="inherit" w:eastAsia="Times New Roman" w:hAnsi="inherit" w:cs="Courier New"/>
+          <w:sz w:val="20"/>
+          <w:szCs w:val="20"/>
+          <w:lang w:eastAsia="en-GB"/>
+        </w:rPr>
+        <w:t>​</w:t>
+      </w:r>
+    </w:p>
+    <w:p>
+      <w:pPr>
+        <w:tabs>
+          <w:tab w:val="left" w:pos="916"/>
+          <w:tab w:val="left" w:pos="1832"/>
+          <w:tab w:val="left" w:pos="2748"/>
+          <w:tab w:val="left" w:pos="3664"/>
+          <w:tab w:val="left" w:pos="4580"/>
+          <w:tab w:val="left" w:pos="5496"/>
+          <w:tab w:val="left" w:pos="6412"/>
+          <w:tab w:val="left" w:pos="7328"/>
+          <w:tab w:val="left" w:pos="8244"/>
+          <w:tab w:val="left" w:pos="9160"/>
+          <w:tab w:val="left" w:pos="10076"/>
+          <w:tab w:val="left" w:pos="10992"/>
+          <w:tab w:val="left" w:pos="11908"/>
+          <w:tab w:val="left" w:pos="12824"/>
+          <w:tab w:val="left" w:pos="13740"/>
+          <w:tab w:val="left" w:pos="14656"/>
+        </w:tabs>
+        <w:rPr>
+          <w:rFonts w:ascii="inherit" w:eastAsia="Times New Roman" w:hAnsi="inherit" w:cs="Courier New"/>
+          <w:sz w:val="20"/>
+          <w:szCs w:val="20"/>
+          <w:lang w:eastAsia="en-GB"/>
+        </w:rPr>
+      </w:pPr>
+      <w:r>
+        <w:rPr>
+          <w:rFonts w:ascii="inherit" w:eastAsia="Times New Roman" w:hAnsi="inherit" w:cs="Courier New"/>
+          <w:sz w:val="20"/>
+          <w:szCs w:val="20"/>
+          <w:lang w:eastAsia="en-GB"/>
+        </w:rPr>
+        <w:t xml:space="preserve">  </w:t>
+      </w:r>
+      <w:r>
+        <w:rPr>
+          <w:rFonts w:ascii="inherit" w:eastAsia="Times New Roman" w:hAnsi="inherit" w:cs="Courier New"/>
+          <w:color w:val="008855"/>
+          <w:sz w:val="20"/>
+          <w:szCs w:val="20"/>
+          <w:lang w:eastAsia="en-GB"/>
+        </w:rPr>
+        <w:t xml:space="preserve">- </w:t>
+      </w:r>
+      <w:r>
+        <w:rPr>
+          <w:rFonts w:ascii="inherit" w:eastAsia="Times New Roman" w:hAnsi="inherit" w:cs="Courier New"/>
+          <w:color w:val="0000CC"/>
+          <w:sz w:val="20"/>
+          <w:szCs w:val="20"/>
+          <w:u w:val="single"/>
+          <w:lang w:eastAsia="en-GB"/>
+        </w:rPr>
+        <w:t xml:space="preserve">[ </w:t>
+      </w:r>
+      <w:r>
+        <w:rPr>
+          <w:rFonts w:ascii="Apple Color Emoji" w:eastAsia="Times New Roman" w:hAnsi="Apple Color Emoji" w:cs="Apple Color Emoji"/>
+          <w:color w:val="0000CC"/>
+          <w:sz w:val="20"/>
+          <w:szCs w:val="20"/>
+          <w:u w:val="single"/>
+          <w:lang w:eastAsia="en-GB"/>
+        </w:rPr>
+        <w:t>✅</w:t>
+      </w:r>
+      <w:r>
+        <w:rPr>
+          <w:rFonts w:ascii="inherit" w:eastAsia="Times New Roman" w:hAnsi="inherit" w:cs="Courier New"/>
+          <w:color w:val="0000CC"/>
+          <w:sz w:val="20"/>
+          <w:szCs w:val="20"/>
+          <w:u w:val="single"/>
+          <w:lang w:eastAsia="en-GB"/>
+        </w:rPr>
+        <w:t>]</w:t>
+      </w:r>
+      <w:r>
+        <w:rPr>
+          <w:rFonts w:ascii="inherit" w:eastAsia="Times New Roman" w:hAnsi="inherit" w:cs="Courier New"/>
+          <w:color w:val="008855"/>
+          <w:sz w:val="20"/>
+          <w:szCs w:val="20"/>
+          <w:lang w:eastAsia="en-GB"/>
+        </w:rPr>
+        <w:t xml:space="preserve"> Status 200, array of category objects</w:t>
+      </w:r>
+    </w:p>
+    <w:p>
+      <w:pPr>
+        <w:tabs>
+          <w:tab w:val="left" w:pos="916"/>
+          <w:tab w:val="left" w:pos="1832"/>
+          <w:tab w:val="left" w:pos="2748"/>
+          <w:tab w:val="left" w:pos="3664"/>
+          <w:tab w:val="left" w:pos="4580"/>
+          <w:tab w:val="left" w:pos="5496"/>
+          <w:tab w:val="left" w:pos="6412"/>
+          <w:tab w:val="left" w:pos="7328"/>
+          <w:tab w:val="left" w:pos="8244"/>
+          <w:tab w:val="left" w:pos="9160"/>
+          <w:tab w:val="left" w:pos="10076"/>
+          <w:tab w:val="left" w:pos="10992"/>
+          <w:tab w:val="left" w:pos="11908"/>
+          <w:tab w:val="left" w:pos="12824"/>
+          <w:tab w:val="left" w:pos="13740"/>
+          <w:tab w:val="left" w:pos="14656"/>
+        </w:tabs>
+        <w:rPr>
+          <w:rFonts w:ascii="inherit" w:eastAsia="Times New Roman" w:hAnsi="inherit" w:cs="Courier New"/>
+          <w:sz w:val="20"/>
+          <w:szCs w:val="20"/>
+          <w:lang w:eastAsia="en-GB"/>
+        </w:rPr>
+      </w:pPr>
+      <w:r>
+        <w:rPr>
+          <w:rFonts w:ascii="inherit" w:eastAsia="Times New Roman" w:hAnsi="inherit" w:cs="Courier New"/>
+          <w:sz w:val="20"/>
+          <w:szCs w:val="20"/>
+          <w:lang w:eastAsia="en-GB"/>
+        </w:rPr>
+        <w:t>​</w:t>
+      </w:r>
+    </w:p>
+    <w:p>
+      <w:pPr>
+        <w:tabs>
+          <w:tab w:val="left" w:pos="916"/>
+          <w:tab w:val="left" w:pos="1832"/>
+          <w:tab w:val="left" w:pos="2748"/>
+          <w:tab w:val="left" w:pos="3664"/>
+          <w:tab w:val="left" w:pos="4580"/>
+          <w:tab w:val="left" w:pos="5496"/>
+          <w:tab w:val="left" w:pos="6412"/>
+          <w:tab w:val="left" w:pos="7328"/>
+          <w:tab w:val="left" w:pos="8244"/>
+          <w:tab w:val="left" w:pos="9160"/>
+          <w:tab w:val="left" w:pos="10076"/>
+          <w:tab w:val="left" w:pos="10992"/>
+          <w:tab w:val="left" w:pos="11908"/>
+          <w:tab w:val="left" w:pos="12824"/>
+          <w:tab w:val="left" w:pos="13740"/>
+          <w:tab w:val="left" w:pos="14656"/>
+        </w:tabs>
+        <w:rPr>
+          <w:rFonts w:ascii="inherit" w:eastAsia="Times New Roman" w:hAnsi="inherit" w:cs="Courier New"/>
+          <w:sz w:val="20"/>
+          <w:szCs w:val="20"/>
+          <w:lang w:eastAsia="en-GB"/>
+        </w:rPr>
+      </w:pPr>
+      <w:r>
+        <w:rPr>
+          <w:rFonts w:ascii="inherit" w:eastAsia="Times New Roman" w:hAnsi="inherit" w:cs="Courier New"/>
+          <w:color w:val="0055AA"/>
+          <w:sz w:val="20"/>
+          <w:szCs w:val="20"/>
+          <w:lang w:eastAsia="en-GB"/>
+        </w:rPr>
+        <w:t xml:space="preserve">- </w:t>
+      </w:r>
+      <w:r>
+        <w:rPr>
+          <w:rFonts w:ascii="inherit" w:eastAsia="Times New Roman" w:hAnsi="inherit" w:cs="Courier New"/>
+          <w:color w:val="AA5500"/>
+          <w:sz w:val="20"/>
+          <w:szCs w:val="20"/>
+          <w:lang w:eastAsia="en-GB"/>
+        </w:rPr>
+        <w:t>`GET /</w:t>
+      </w:r>
+      <w:proofErr w:type="spellStart"/>
+      <w:r>
+        <w:rPr>
+          <w:rFonts w:ascii="inherit" w:eastAsia="Times New Roman" w:hAnsi="inherit" w:cs="Courier New"/>
+          <w:color w:val="AA5500"/>
+          <w:sz w:val="20"/>
+          <w:szCs w:val="20"/>
+          <w:lang w:eastAsia="en-GB"/>
+        </w:rPr>
+        <w:t>api</w:t>
+      </w:r>
+      <w:proofErr w:type="spellEnd"/>
+      <w:r>
+        <w:rPr>
+          <w:rFonts w:ascii="inherit" w:eastAsia="Times New Roman" w:hAnsi="inherit" w:cs="Courier New"/>
+          <w:color w:val="AA5500"/>
+          <w:sz w:val="20"/>
+          <w:szCs w:val="20"/>
+          <w:lang w:eastAsia="en-GB"/>
+        </w:rPr>
+        <w:t>/reviews</w:t>
+      </w:r>
       <w:proofErr w:type="gramStart"/>
       <w:r>
         <w:rPr>
+          <w:rFonts w:ascii="inherit" w:eastAsia="Times New Roman" w:hAnsi="inherit" w:cs="Courier New"/>
+          <w:color w:val="AA5500"/>
+          <w:sz w:val="20"/>
+          <w:szCs w:val="20"/>
+          <w:lang w:eastAsia="en-GB"/>
+        </w:rPr>
+        <w:t>/:</w:t>
+      </w:r>
+      <w:proofErr w:type="spellStart"/>
+      <w:r>
+        <w:rPr>
+          <w:rFonts w:ascii="inherit" w:eastAsia="Times New Roman" w:hAnsi="inherit" w:cs="Courier New"/>
+          <w:color w:val="AA5500"/>
+          <w:sz w:val="20"/>
+          <w:szCs w:val="20"/>
+          <w:lang w:eastAsia="en-GB"/>
+        </w:rPr>
+        <w:t>review</w:t>
+      </w:r>
+      <w:proofErr w:type="gramEnd"/>
+      <w:r>
+        <w:rPr>
+          <w:rFonts w:ascii="inherit" w:eastAsia="Times New Roman" w:hAnsi="inherit" w:cs="Courier New"/>
+          <w:color w:val="AA5500"/>
+          <w:sz w:val="20"/>
+          <w:szCs w:val="20"/>
+          <w:lang w:eastAsia="en-GB"/>
+        </w:rPr>
+        <w:t>_id</w:t>
+      </w:r>
+      <w:proofErr w:type="spellEnd"/>
+      <w:r>
+        <w:rPr>
+          <w:rFonts w:ascii="inherit" w:eastAsia="Times New Roman" w:hAnsi="inherit" w:cs="Courier New"/>
+          <w:color w:val="AA5500"/>
+          <w:sz w:val="20"/>
+          <w:szCs w:val="20"/>
+          <w:lang w:eastAsia="en-GB"/>
+        </w:rPr>
+        <w:t>`</w:t>
+      </w:r>
+    </w:p>
+    <w:p>
+      <w:pPr>
+        <w:tabs>
+          <w:tab w:val="left" w:pos="916"/>
+          <w:tab w:val="left" w:pos="1832"/>
+          <w:tab w:val="left" w:pos="2748"/>
+          <w:tab w:val="left" w:pos="3664"/>
+          <w:tab w:val="left" w:pos="4580"/>
+          <w:tab w:val="left" w:pos="5496"/>
+          <w:tab w:val="left" w:pos="6412"/>
+          <w:tab w:val="left" w:pos="7328"/>
+          <w:tab w:val="left" w:pos="8244"/>
+          <w:tab w:val="left" w:pos="9160"/>
+          <w:tab w:val="left" w:pos="10076"/>
+          <w:tab w:val="left" w:pos="10992"/>
+          <w:tab w:val="left" w:pos="11908"/>
+          <w:tab w:val="left" w:pos="12824"/>
+          <w:tab w:val="left" w:pos="13740"/>
+          <w:tab w:val="left" w:pos="14656"/>
+        </w:tabs>
+        <w:rPr>
+          <w:rFonts w:ascii="inherit" w:eastAsia="Times New Roman" w:hAnsi="inherit" w:cs="Courier New"/>
+          <w:sz w:val="20"/>
+          <w:szCs w:val="20"/>
+          <w:lang w:eastAsia="en-GB"/>
+        </w:rPr>
+      </w:pPr>
+      <w:r>
+        <w:rPr>
+          <w:rFonts w:ascii="inherit" w:eastAsia="Times New Roman" w:hAnsi="inherit" w:cs="Courier New"/>
+          <w:sz w:val="20"/>
+          <w:szCs w:val="20"/>
+          <w:lang w:eastAsia="en-GB"/>
+        </w:rPr>
+        <w:t>​</w:t>
+      </w:r>
+    </w:p>
+    <w:p>
+      <w:pPr>
+        <w:tabs>
+          <w:tab w:val="left" w:pos="916"/>
+          <w:tab w:val="left" w:pos="1832"/>
+          <w:tab w:val="left" w:pos="2748"/>
+          <w:tab w:val="left" w:pos="3664"/>
+          <w:tab w:val="left" w:pos="4580"/>
+          <w:tab w:val="left" w:pos="5496"/>
+          <w:tab w:val="left" w:pos="6412"/>
+          <w:tab w:val="left" w:pos="7328"/>
+          <w:tab w:val="left" w:pos="8244"/>
+          <w:tab w:val="left" w:pos="9160"/>
+          <w:tab w:val="left" w:pos="10076"/>
+          <w:tab w:val="left" w:pos="10992"/>
+          <w:tab w:val="left" w:pos="11908"/>
+          <w:tab w:val="left" w:pos="12824"/>
+          <w:tab w:val="left" w:pos="13740"/>
+          <w:tab w:val="left" w:pos="14656"/>
+        </w:tabs>
+        <w:rPr>
+          <w:rFonts w:ascii="inherit" w:eastAsia="Times New Roman" w:hAnsi="inherit" w:cs="Courier New"/>
+          <w:sz w:val="20"/>
+          <w:szCs w:val="20"/>
+          <w:lang w:eastAsia="en-GB"/>
+        </w:rPr>
+      </w:pPr>
+      <w:r>
+        <w:rPr>
+          <w:rFonts w:ascii="inherit" w:eastAsia="Times New Roman" w:hAnsi="inherit" w:cs="Courier New"/>
+          <w:sz w:val="20"/>
+          <w:szCs w:val="20"/>
+          <w:lang w:eastAsia="en-GB"/>
+        </w:rPr>
+        <w:t xml:space="preserve">  </w:t>
+      </w:r>
+      <w:r>
+        <w:rPr>
+          <w:rFonts w:ascii="inherit" w:eastAsia="Times New Roman" w:hAnsi="inherit" w:cs="Courier New"/>
+          <w:color w:val="008855"/>
+          <w:sz w:val="20"/>
+          <w:szCs w:val="20"/>
+          <w:lang w:eastAsia="en-GB"/>
+        </w:rPr>
+        <w:t xml:space="preserve">- </w:t>
+      </w:r>
+      <w:r>
+        <w:rPr>
+          <w:rFonts w:ascii="inherit" w:eastAsia="Times New Roman" w:hAnsi="inherit" w:cs="Courier New"/>
+          <w:color w:val="0000CC"/>
+          <w:sz w:val="20"/>
+          <w:szCs w:val="20"/>
+          <w:u w:val="single"/>
+          <w:lang w:eastAsia="en-GB"/>
+        </w:rPr>
+        <w:t xml:space="preserve">[ </w:t>
+      </w:r>
+      <w:r>
+        <w:rPr>
           <w:rFonts w:ascii="Apple Color Emoji" w:eastAsia="Times New Roman" w:hAnsi="Apple Color Emoji" w:cs="Apple Color Emoji"/>
           <w:color w:val="0000CC"/>
           <w:sz w:val="20"/>
@@ -2315,60 +3103,1038 @@
       <w:r>
         <w:rPr>
           <w:rFonts w:ascii="inherit" w:eastAsia="Times New Roman" w:hAnsi="inherit" w:cs="Courier New"/>
+          <w:color w:val="008855"/>
+          <w:sz w:val="20"/>
+          <w:szCs w:val="20"/>
+          <w:lang w:eastAsia="en-GB"/>
+        </w:rPr>
+        <w:t xml:space="preserve"> Status 200, single review object (including </w:t>
+      </w:r>
+      <w:r>
+        <w:rPr>
+          <w:rFonts w:ascii="inherit" w:eastAsia="Times New Roman" w:hAnsi="inherit" w:cs="Courier New"/>
+          <w:color w:val="AA5500"/>
+          <w:sz w:val="20"/>
+          <w:szCs w:val="20"/>
+          <w:lang w:eastAsia="en-GB"/>
+        </w:rPr>
+        <w:t>`</w:t>
+      </w:r>
+      <w:proofErr w:type="spellStart"/>
+      <w:r>
+        <w:rPr>
+          <w:rFonts w:ascii="inherit" w:eastAsia="Times New Roman" w:hAnsi="inherit" w:cs="Courier New"/>
+          <w:color w:val="AA5500"/>
+          <w:sz w:val="20"/>
+          <w:szCs w:val="20"/>
+          <w:lang w:eastAsia="en-GB"/>
+        </w:rPr>
+        <w:t>comment_count</w:t>
+      </w:r>
+      <w:proofErr w:type="spellEnd"/>
+      <w:r>
+        <w:rPr>
+          <w:rFonts w:ascii="inherit" w:eastAsia="Times New Roman" w:hAnsi="inherit" w:cs="Courier New"/>
+          <w:color w:val="AA5500"/>
+          <w:sz w:val="20"/>
+          <w:szCs w:val="20"/>
+          <w:lang w:eastAsia="en-GB"/>
+        </w:rPr>
+        <w:t>`</w:t>
+      </w:r>
+      <w:r>
+        <w:rPr>
+          <w:rFonts w:ascii="inherit" w:eastAsia="Times New Roman" w:hAnsi="inherit" w:cs="Courier New"/>
+          <w:color w:val="008855"/>
+          <w:sz w:val="20"/>
+          <w:szCs w:val="20"/>
+          <w:lang w:eastAsia="en-GB"/>
+        </w:rPr>
+        <w:t>)</w:t>
+      </w:r>
+    </w:p>
+    <w:p>
+      <w:pPr>
+        <w:tabs>
+          <w:tab w:val="left" w:pos="916"/>
+          <w:tab w:val="left" w:pos="1832"/>
+          <w:tab w:val="left" w:pos="2748"/>
+          <w:tab w:val="left" w:pos="3664"/>
+          <w:tab w:val="left" w:pos="4580"/>
+          <w:tab w:val="left" w:pos="5496"/>
+          <w:tab w:val="left" w:pos="6412"/>
+          <w:tab w:val="left" w:pos="7328"/>
+          <w:tab w:val="left" w:pos="8244"/>
+          <w:tab w:val="left" w:pos="9160"/>
+          <w:tab w:val="left" w:pos="10076"/>
+          <w:tab w:val="left" w:pos="10992"/>
+          <w:tab w:val="left" w:pos="11908"/>
+          <w:tab w:val="left" w:pos="12824"/>
+          <w:tab w:val="left" w:pos="13740"/>
+          <w:tab w:val="left" w:pos="14656"/>
+        </w:tabs>
+        <w:rPr>
+          <w:rFonts w:ascii="inherit" w:eastAsia="Times New Roman" w:hAnsi="inherit" w:cs="Courier New"/>
+          <w:sz w:val="20"/>
+          <w:szCs w:val="20"/>
+          <w:lang w:eastAsia="en-GB"/>
+        </w:rPr>
+      </w:pPr>
+      <w:r>
+        <w:rPr>
+          <w:rFonts w:ascii="inherit" w:eastAsia="Times New Roman" w:hAnsi="inherit" w:cs="Courier New"/>
+          <w:sz w:val="20"/>
+          <w:szCs w:val="20"/>
+          <w:lang w:eastAsia="en-GB"/>
+        </w:rPr>
+        <w:t xml:space="preserve">  </w:t>
+      </w:r>
+      <w:r>
+        <w:rPr>
+          <w:rFonts w:ascii="inherit" w:eastAsia="Times New Roman" w:hAnsi="inherit" w:cs="Courier New"/>
+          <w:color w:val="008855"/>
+          <w:sz w:val="20"/>
+          <w:szCs w:val="20"/>
+          <w:lang w:eastAsia="en-GB"/>
+        </w:rPr>
+        <w:t xml:space="preserve">- </w:t>
+      </w:r>
+      <w:r>
+        <w:rPr>
+          <w:rFonts w:ascii="inherit" w:eastAsia="Times New Roman" w:hAnsi="inherit" w:cs="Courier New"/>
+          <w:color w:val="0000CC"/>
+          <w:sz w:val="20"/>
+          <w:szCs w:val="20"/>
+          <w:u w:val="single"/>
+          <w:lang w:eastAsia="en-GB"/>
+        </w:rPr>
+        <w:t xml:space="preserve">[ </w:t>
+      </w:r>
+      <w:r>
+        <w:rPr>
+          <w:rFonts w:ascii="Apple Color Emoji" w:eastAsia="Times New Roman" w:hAnsi="Apple Color Emoji" w:cs="Apple Color Emoji"/>
+          <w:color w:val="0000CC"/>
+          <w:sz w:val="20"/>
+          <w:szCs w:val="20"/>
+          <w:u w:val="single"/>
+          <w:lang w:eastAsia="en-GB"/>
+        </w:rPr>
+        <w:t>✅</w:t>
+      </w:r>
+      <w:r>
+        <w:rPr>
+          <w:rFonts w:ascii="inherit" w:eastAsia="Times New Roman" w:hAnsi="inherit" w:cs="Courier New"/>
+          <w:color w:val="0000CC"/>
+          <w:sz w:val="20"/>
+          <w:szCs w:val="20"/>
+          <w:u w:val="single"/>
+          <w:lang w:eastAsia="en-GB"/>
+        </w:rPr>
+        <w:t>]</w:t>
+      </w:r>
+      <w:r>
+        <w:rPr>
+          <w:rFonts w:ascii="inherit" w:eastAsia="Times New Roman" w:hAnsi="inherit" w:cs="Courier New"/>
+          <w:color w:val="008855"/>
+          <w:sz w:val="20"/>
+          <w:szCs w:val="20"/>
+          <w:lang w:eastAsia="en-GB"/>
+        </w:rPr>
+        <w:t xml:space="preserve"> Status 400, invalid ID, </w:t>
+      </w:r>
+      <w:proofErr w:type="gramStart"/>
+      <w:r>
+        <w:rPr>
+          <w:rFonts w:ascii="inherit" w:eastAsia="Times New Roman" w:hAnsi="inherit" w:cs="Courier New"/>
+          <w:color w:val="008855"/>
+          <w:sz w:val="20"/>
+          <w:szCs w:val="20"/>
+          <w:lang w:eastAsia="en-GB"/>
+        </w:rPr>
+        <w:t>e.g.</w:t>
+      </w:r>
+      <w:proofErr w:type="gramEnd"/>
+      <w:r>
+        <w:rPr>
+          <w:rFonts w:ascii="inherit" w:eastAsia="Times New Roman" w:hAnsi="inherit" w:cs="Courier New"/>
+          <w:color w:val="008855"/>
+          <w:sz w:val="20"/>
+          <w:szCs w:val="20"/>
+          <w:lang w:eastAsia="en-GB"/>
+        </w:rPr>
+        <w:t xml:space="preserve"> string of "not-an-id"</w:t>
+      </w:r>
+    </w:p>
+    <w:p>
+      <w:pPr>
+        <w:tabs>
+          <w:tab w:val="left" w:pos="916"/>
+          <w:tab w:val="left" w:pos="1832"/>
+          <w:tab w:val="left" w:pos="2748"/>
+          <w:tab w:val="left" w:pos="3664"/>
+          <w:tab w:val="left" w:pos="4580"/>
+          <w:tab w:val="left" w:pos="5496"/>
+          <w:tab w:val="left" w:pos="6412"/>
+          <w:tab w:val="left" w:pos="7328"/>
+          <w:tab w:val="left" w:pos="8244"/>
+          <w:tab w:val="left" w:pos="9160"/>
+          <w:tab w:val="left" w:pos="10076"/>
+          <w:tab w:val="left" w:pos="10992"/>
+          <w:tab w:val="left" w:pos="11908"/>
+          <w:tab w:val="left" w:pos="12824"/>
+          <w:tab w:val="left" w:pos="13740"/>
+          <w:tab w:val="left" w:pos="14656"/>
+        </w:tabs>
+        <w:rPr>
+          <w:rFonts w:ascii="inherit" w:eastAsia="Times New Roman" w:hAnsi="inherit" w:cs="Courier New"/>
+          <w:sz w:val="20"/>
+          <w:szCs w:val="20"/>
+          <w:lang w:eastAsia="en-GB"/>
+        </w:rPr>
+      </w:pPr>
+      <w:r>
+        <w:rPr>
+          <w:rFonts w:ascii="inherit" w:eastAsia="Times New Roman" w:hAnsi="inherit" w:cs="Courier New"/>
+          <w:sz w:val="20"/>
+          <w:szCs w:val="20"/>
+          <w:lang w:eastAsia="en-GB"/>
+        </w:rPr>
+        <w:t xml:space="preserve">  </w:t>
+      </w:r>
+      <w:r>
+        <w:rPr>
+          <w:rFonts w:ascii="inherit" w:eastAsia="Times New Roman" w:hAnsi="inherit" w:cs="Courier New"/>
+          <w:color w:val="008855"/>
+          <w:sz w:val="20"/>
+          <w:szCs w:val="20"/>
+          <w:lang w:eastAsia="en-GB"/>
+        </w:rPr>
+        <w:t xml:space="preserve">- </w:t>
+      </w:r>
+      <w:r>
+        <w:rPr>
+          <w:rFonts w:ascii="inherit" w:eastAsia="Times New Roman" w:hAnsi="inherit" w:cs="Courier New"/>
+          <w:color w:val="0000CC"/>
+          <w:sz w:val="20"/>
+          <w:szCs w:val="20"/>
+          <w:u w:val="single"/>
+          <w:lang w:eastAsia="en-GB"/>
+        </w:rPr>
+        <w:t xml:space="preserve">[ </w:t>
+      </w:r>
+      <w:r>
+        <w:rPr>
+          <w:rFonts w:ascii="Apple Color Emoji" w:eastAsia="Times New Roman" w:hAnsi="Apple Color Emoji" w:cs="Apple Color Emoji"/>
+          <w:color w:val="0000CC"/>
+          <w:sz w:val="20"/>
+          <w:szCs w:val="20"/>
+          <w:u w:val="single"/>
+          <w:lang w:eastAsia="en-GB"/>
+        </w:rPr>
+        <w:t>✅</w:t>
+      </w:r>
+      <w:r>
+        <w:rPr>
+          <w:rFonts w:ascii="inherit" w:eastAsia="Times New Roman" w:hAnsi="inherit" w:cs="Courier New"/>
+          <w:color w:val="0000CC"/>
+          <w:sz w:val="20"/>
+          <w:szCs w:val="20"/>
+          <w:u w:val="single"/>
+          <w:lang w:eastAsia="en-GB"/>
+        </w:rPr>
+        <w:t>]</w:t>
+      </w:r>
+      <w:r>
+        <w:rPr>
+          <w:rFonts w:ascii="inherit" w:eastAsia="Times New Roman" w:hAnsi="inherit" w:cs="Courier New"/>
+          <w:color w:val="008855"/>
+          <w:sz w:val="20"/>
+          <w:szCs w:val="20"/>
+          <w:lang w:eastAsia="en-GB"/>
+        </w:rPr>
+        <w:t xml:space="preserve"> Status 404, </w:t>
+      </w:r>
+      <w:proofErr w:type="spellStart"/>
+      <w:r>
+        <w:rPr>
+          <w:rFonts w:ascii="inherit" w:eastAsia="Times New Roman" w:hAnsi="inherit" w:cs="Courier New"/>
+          <w:color w:val="008855"/>
+          <w:sz w:val="20"/>
+          <w:szCs w:val="20"/>
+          <w:lang w:eastAsia="en-GB"/>
+        </w:rPr>
+        <w:t>non existent</w:t>
+      </w:r>
+      <w:proofErr w:type="spellEnd"/>
+      <w:r>
+        <w:rPr>
+          <w:rFonts w:ascii="inherit" w:eastAsia="Times New Roman" w:hAnsi="inherit" w:cs="Courier New"/>
+          <w:color w:val="008855"/>
+          <w:sz w:val="20"/>
+          <w:szCs w:val="20"/>
+          <w:lang w:eastAsia="en-GB"/>
+        </w:rPr>
+        <w:t xml:space="preserve"> ID, </w:t>
+      </w:r>
+      <w:proofErr w:type="gramStart"/>
+      <w:r>
+        <w:rPr>
+          <w:rFonts w:ascii="inherit" w:eastAsia="Times New Roman" w:hAnsi="inherit" w:cs="Courier New"/>
+          <w:color w:val="008855"/>
+          <w:sz w:val="20"/>
+          <w:szCs w:val="20"/>
+          <w:lang w:eastAsia="en-GB"/>
+        </w:rPr>
+        <w:t>e.g.</w:t>
+      </w:r>
+      <w:proofErr w:type="gramEnd"/>
+      <w:r>
+        <w:rPr>
+          <w:rFonts w:ascii="inherit" w:eastAsia="Times New Roman" w:hAnsi="inherit" w:cs="Courier New"/>
+          <w:color w:val="008855"/>
+          <w:sz w:val="20"/>
+          <w:szCs w:val="20"/>
+          <w:lang w:eastAsia="en-GB"/>
+        </w:rPr>
+        <w:t xml:space="preserve"> 0 or 9999</w:t>
+      </w:r>
+    </w:p>
+    <w:p>
+      <w:pPr>
+        <w:tabs>
+          <w:tab w:val="left" w:pos="916"/>
+          <w:tab w:val="left" w:pos="1832"/>
+          <w:tab w:val="left" w:pos="2748"/>
+          <w:tab w:val="left" w:pos="3664"/>
+          <w:tab w:val="left" w:pos="4580"/>
+          <w:tab w:val="left" w:pos="5496"/>
+          <w:tab w:val="left" w:pos="6412"/>
+          <w:tab w:val="left" w:pos="7328"/>
+          <w:tab w:val="left" w:pos="8244"/>
+          <w:tab w:val="left" w:pos="9160"/>
+          <w:tab w:val="left" w:pos="10076"/>
+          <w:tab w:val="left" w:pos="10992"/>
+          <w:tab w:val="left" w:pos="11908"/>
+          <w:tab w:val="left" w:pos="12824"/>
+          <w:tab w:val="left" w:pos="13740"/>
+          <w:tab w:val="left" w:pos="14656"/>
+        </w:tabs>
+        <w:rPr>
+          <w:rFonts w:ascii="inherit" w:eastAsia="Times New Roman" w:hAnsi="inherit" w:cs="Courier New"/>
+          <w:sz w:val="20"/>
+          <w:szCs w:val="20"/>
+          <w:lang w:eastAsia="en-GB"/>
+        </w:rPr>
+      </w:pPr>
+      <w:r>
+        <w:rPr>
+          <w:rFonts w:ascii="inherit" w:eastAsia="Times New Roman" w:hAnsi="inherit" w:cs="Courier New"/>
+          <w:sz w:val="20"/>
+          <w:szCs w:val="20"/>
+          <w:lang w:eastAsia="en-GB"/>
+        </w:rPr>
+        <w:t>​</w:t>
+      </w:r>
+    </w:p>
+    <w:p>
+      <w:pPr>
+        <w:tabs>
+          <w:tab w:val="left" w:pos="916"/>
+          <w:tab w:val="left" w:pos="1832"/>
+          <w:tab w:val="left" w:pos="2748"/>
+          <w:tab w:val="left" w:pos="3664"/>
+          <w:tab w:val="left" w:pos="4580"/>
+          <w:tab w:val="left" w:pos="5496"/>
+          <w:tab w:val="left" w:pos="6412"/>
+          <w:tab w:val="left" w:pos="7328"/>
+          <w:tab w:val="left" w:pos="8244"/>
+          <w:tab w:val="left" w:pos="9160"/>
+          <w:tab w:val="left" w:pos="10076"/>
+          <w:tab w:val="left" w:pos="10992"/>
+          <w:tab w:val="left" w:pos="11908"/>
+          <w:tab w:val="left" w:pos="12824"/>
+          <w:tab w:val="left" w:pos="13740"/>
+          <w:tab w:val="left" w:pos="14656"/>
+        </w:tabs>
+        <w:rPr>
+          <w:rFonts w:ascii="inherit" w:eastAsia="Times New Roman" w:hAnsi="inherit" w:cs="Courier New"/>
+          <w:sz w:val="20"/>
+          <w:szCs w:val="20"/>
+          <w:lang w:eastAsia="en-GB"/>
+        </w:rPr>
+      </w:pPr>
+      <w:r>
+        <w:rPr>
+          <w:rFonts w:ascii="inherit" w:eastAsia="Times New Roman" w:hAnsi="inherit" w:cs="Courier New"/>
+          <w:color w:val="0055AA"/>
+          <w:sz w:val="20"/>
+          <w:szCs w:val="20"/>
+          <w:lang w:eastAsia="en-GB"/>
+        </w:rPr>
+        <w:t xml:space="preserve">- </w:t>
+      </w:r>
+      <w:r>
+        <w:rPr>
+          <w:rFonts w:ascii="inherit" w:eastAsia="Times New Roman" w:hAnsi="inherit" w:cs="Courier New"/>
+          <w:color w:val="AA5500"/>
+          <w:sz w:val="20"/>
+          <w:szCs w:val="20"/>
+          <w:lang w:eastAsia="en-GB"/>
+        </w:rPr>
+        <w:t>`PATCH /</w:t>
+      </w:r>
+      <w:proofErr w:type="spellStart"/>
+      <w:r>
+        <w:rPr>
+          <w:rFonts w:ascii="inherit" w:eastAsia="Times New Roman" w:hAnsi="inherit" w:cs="Courier New"/>
+          <w:color w:val="AA5500"/>
+          <w:sz w:val="20"/>
+          <w:szCs w:val="20"/>
+          <w:lang w:eastAsia="en-GB"/>
+        </w:rPr>
+        <w:t>api</w:t>
+      </w:r>
+      <w:proofErr w:type="spellEnd"/>
+      <w:r>
+        <w:rPr>
+          <w:rFonts w:ascii="inherit" w:eastAsia="Times New Roman" w:hAnsi="inherit" w:cs="Courier New"/>
+          <w:color w:val="AA5500"/>
+          <w:sz w:val="20"/>
+          <w:szCs w:val="20"/>
+          <w:lang w:eastAsia="en-GB"/>
+        </w:rPr>
+        <w:t>/reviews</w:t>
+      </w:r>
+      <w:proofErr w:type="gramStart"/>
+      <w:r>
+        <w:rPr>
+          <w:rFonts w:ascii="inherit" w:eastAsia="Times New Roman" w:hAnsi="inherit" w:cs="Courier New"/>
+          <w:color w:val="AA5500"/>
+          <w:sz w:val="20"/>
+          <w:szCs w:val="20"/>
+          <w:lang w:eastAsia="en-GB"/>
+        </w:rPr>
+        <w:t>/:</w:t>
+      </w:r>
+      <w:proofErr w:type="spellStart"/>
+      <w:r>
+        <w:rPr>
+          <w:rFonts w:ascii="inherit" w:eastAsia="Times New Roman" w:hAnsi="inherit" w:cs="Courier New"/>
+          <w:color w:val="AA5500"/>
+          <w:sz w:val="20"/>
+          <w:szCs w:val="20"/>
+          <w:lang w:eastAsia="en-GB"/>
+        </w:rPr>
+        <w:t>review</w:t>
+      </w:r>
+      <w:proofErr w:type="gramEnd"/>
+      <w:r>
+        <w:rPr>
+          <w:rFonts w:ascii="inherit" w:eastAsia="Times New Roman" w:hAnsi="inherit" w:cs="Courier New"/>
+          <w:color w:val="AA5500"/>
+          <w:sz w:val="20"/>
+          <w:szCs w:val="20"/>
+          <w:lang w:eastAsia="en-GB"/>
+        </w:rPr>
+        <w:t>_id</w:t>
+      </w:r>
+      <w:proofErr w:type="spellEnd"/>
+      <w:r>
+        <w:rPr>
+          <w:rFonts w:ascii="inherit" w:eastAsia="Times New Roman" w:hAnsi="inherit" w:cs="Courier New"/>
+          <w:color w:val="AA5500"/>
+          <w:sz w:val="20"/>
+          <w:szCs w:val="20"/>
+          <w:lang w:eastAsia="en-GB"/>
+        </w:rPr>
+        <w:t>`</w:t>
+      </w:r>
+    </w:p>
+    <w:p>
+      <w:pPr>
+        <w:tabs>
+          <w:tab w:val="left" w:pos="916"/>
+          <w:tab w:val="left" w:pos="1832"/>
+          <w:tab w:val="left" w:pos="2748"/>
+          <w:tab w:val="left" w:pos="3664"/>
+          <w:tab w:val="left" w:pos="4580"/>
+          <w:tab w:val="left" w:pos="5496"/>
+          <w:tab w:val="left" w:pos="6412"/>
+          <w:tab w:val="left" w:pos="7328"/>
+          <w:tab w:val="left" w:pos="8244"/>
+          <w:tab w:val="left" w:pos="9160"/>
+          <w:tab w:val="left" w:pos="10076"/>
+          <w:tab w:val="left" w:pos="10992"/>
+          <w:tab w:val="left" w:pos="11908"/>
+          <w:tab w:val="left" w:pos="12824"/>
+          <w:tab w:val="left" w:pos="13740"/>
+          <w:tab w:val="left" w:pos="14656"/>
+        </w:tabs>
+        <w:rPr>
+          <w:rFonts w:ascii="inherit" w:eastAsia="Times New Roman" w:hAnsi="inherit" w:cs="Courier New"/>
+          <w:sz w:val="20"/>
+          <w:szCs w:val="20"/>
+          <w:lang w:eastAsia="en-GB"/>
+        </w:rPr>
+      </w:pPr>
+      <w:r>
+        <w:rPr>
+          <w:rFonts w:ascii="inherit" w:eastAsia="Times New Roman" w:hAnsi="inherit" w:cs="Courier New"/>
+          <w:sz w:val="20"/>
+          <w:szCs w:val="20"/>
+          <w:lang w:eastAsia="en-GB"/>
+        </w:rPr>
+        <w:t>​</w:t>
+      </w:r>
+    </w:p>
+    <w:p>
+      <w:pPr>
+        <w:tabs>
+          <w:tab w:val="left" w:pos="916"/>
+          <w:tab w:val="left" w:pos="1832"/>
+          <w:tab w:val="left" w:pos="2748"/>
+          <w:tab w:val="left" w:pos="3664"/>
+          <w:tab w:val="left" w:pos="4580"/>
+          <w:tab w:val="left" w:pos="5496"/>
+          <w:tab w:val="left" w:pos="6412"/>
+          <w:tab w:val="left" w:pos="7328"/>
+          <w:tab w:val="left" w:pos="8244"/>
+          <w:tab w:val="left" w:pos="9160"/>
+          <w:tab w:val="left" w:pos="10076"/>
+          <w:tab w:val="left" w:pos="10992"/>
+          <w:tab w:val="left" w:pos="11908"/>
+          <w:tab w:val="left" w:pos="12824"/>
+          <w:tab w:val="left" w:pos="13740"/>
+          <w:tab w:val="left" w:pos="14656"/>
+        </w:tabs>
+        <w:rPr>
+          <w:rFonts w:ascii="inherit" w:eastAsia="Times New Roman" w:hAnsi="inherit" w:cs="Courier New"/>
+          <w:sz w:val="20"/>
+          <w:szCs w:val="20"/>
+          <w:lang w:eastAsia="en-GB"/>
+        </w:rPr>
+      </w:pPr>
+      <w:r>
+        <w:rPr>
+          <w:rFonts w:ascii="inherit" w:eastAsia="Times New Roman" w:hAnsi="inherit" w:cs="Courier New"/>
+          <w:sz w:val="20"/>
+          <w:szCs w:val="20"/>
+          <w:lang w:eastAsia="en-GB"/>
+        </w:rPr>
+        <w:t xml:space="preserve">  </w:t>
+      </w:r>
+      <w:r>
+        <w:rPr>
+          <w:rFonts w:ascii="inherit" w:eastAsia="Times New Roman" w:hAnsi="inherit" w:cs="Courier New"/>
+          <w:color w:val="008855"/>
+          <w:sz w:val="20"/>
+          <w:szCs w:val="20"/>
+          <w:lang w:eastAsia="en-GB"/>
+        </w:rPr>
+        <w:t xml:space="preserve">- </w:t>
+      </w:r>
+      <w:r>
+        <w:rPr>
+          <w:rFonts w:ascii="inherit" w:eastAsia="Times New Roman" w:hAnsi="inherit" w:cs="Courier New"/>
+          <w:color w:val="0000CC"/>
+          <w:sz w:val="20"/>
+          <w:szCs w:val="20"/>
+          <w:u w:val="single"/>
+          <w:lang w:eastAsia="en-GB"/>
+        </w:rPr>
+        <w:t xml:space="preserve">[ </w:t>
+      </w:r>
+      <w:r>
+        <w:rPr>
+          <w:rFonts w:ascii="Apple Color Emoji" w:eastAsia="Times New Roman" w:hAnsi="Apple Color Emoji" w:cs="Apple Color Emoji"/>
+          <w:color w:val="0000CC"/>
+          <w:sz w:val="20"/>
+          <w:szCs w:val="20"/>
+          <w:u w:val="single"/>
+          <w:lang w:eastAsia="en-GB"/>
+        </w:rPr>
+        <w:t>✅</w:t>
+      </w:r>
+      <w:r>
+        <w:rPr>
+          <w:rFonts w:ascii="inherit" w:eastAsia="Times New Roman" w:hAnsi="inherit" w:cs="Courier New"/>
+          <w:color w:val="0000CC"/>
+          <w:sz w:val="20"/>
+          <w:szCs w:val="20"/>
+          <w:u w:val="single"/>
+          <w:lang w:eastAsia="en-GB"/>
+        </w:rPr>
+        <w:t>]</w:t>
+      </w:r>
+      <w:r>
+        <w:rPr>
+          <w:rFonts w:ascii="inherit" w:eastAsia="Times New Roman" w:hAnsi="inherit" w:cs="Courier New"/>
+          <w:color w:val="008855"/>
+          <w:sz w:val="20"/>
+          <w:szCs w:val="20"/>
+          <w:lang w:eastAsia="en-GB"/>
+        </w:rPr>
+        <w:t xml:space="preserve"> Status 200, updated single review object</w:t>
+      </w:r>
+    </w:p>
+    <w:p>
+      <w:pPr>
+        <w:tabs>
+          <w:tab w:val="left" w:pos="916"/>
+          <w:tab w:val="left" w:pos="1832"/>
+          <w:tab w:val="left" w:pos="2748"/>
+          <w:tab w:val="left" w:pos="3664"/>
+          <w:tab w:val="left" w:pos="4580"/>
+          <w:tab w:val="left" w:pos="5496"/>
+          <w:tab w:val="left" w:pos="6412"/>
+          <w:tab w:val="left" w:pos="7328"/>
+          <w:tab w:val="left" w:pos="8244"/>
+          <w:tab w:val="left" w:pos="9160"/>
+          <w:tab w:val="left" w:pos="10076"/>
+          <w:tab w:val="left" w:pos="10992"/>
+          <w:tab w:val="left" w:pos="11908"/>
+          <w:tab w:val="left" w:pos="12824"/>
+          <w:tab w:val="left" w:pos="13740"/>
+          <w:tab w:val="left" w:pos="14656"/>
+        </w:tabs>
+        <w:rPr>
+          <w:rFonts w:ascii="inherit" w:eastAsia="Times New Roman" w:hAnsi="inherit" w:cs="Courier New"/>
+          <w:sz w:val="20"/>
+          <w:szCs w:val="20"/>
+          <w:lang w:eastAsia="en-GB"/>
+        </w:rPr>
+      </w:pPr>
+      <w:r>
+        <w:rPr>
+          <w:rFonts w:ascii="inherit" w:eastAsia="Times New Roman" w:hAnsi="inherit" w:cs="Courier New"/>
+          <w:sz w:val="20"/>
+          <w:szCs w:val="20"/>
+          <w:lang w:eastAsia="en-GB"/>
+        </w:rPr>
+        <w:t xml:space="preserve">  </w:t>
+      </w:r>
+      <w:r>
+        <w:rPr>
+          <w:rFonts w:ascii="inherit" w:eastAsia="Times New Roman" w:hAnsi="inherit" w:cs="Courier New"/>
+          <w:color w:val="008855"/>
+          <w:sz w:val="20"/>
+          <w:szCs w:val="20"/>
+          <w:lang w:eastAsia="en-GB"/>
+        </w:rPr>
+        <w:t xml:space="preserve">- </w:t>
+      </w:r>
+      <w:r>
+        <w:rPr>
+          <w:rFonts w:ascii="inherit" w:eastAsia="Times New Roman" w:hAnsi="inherit" w:cs="Courier New"/>
+          <w:color w:val="0000CC"/>
+          <w:sz w:val="20"/>
+          <w:szCs w:val="20"/>
+          <w:u w:val="single"/>
+          <w:lang w:eastAsia="en-GB"/>
+        </w:rPr>
+        <w:t xml:space="preserve">[ </w:t>
+      </w:r>
+      <w:r>
+        <w:rPr>
+          <w:rFonts w:ascii="Apple Color Emoji" w:eastAsia="Times New Roman" w:hAnsi="Apple Color Emoji" w:cs="Apple Color Emoji"/>
+          <w:color w:val="0000CC"/>
+          <w:sz w:val="20"/>
+          <w:szCs w:val="20"/>
+          <w:u w:val="single"/>
+          <w:lang w:eastAsia="en-GB"/>
+        </w:rPr>
+        <w:t>✅</w:t>
+      </w:r>
+      <w:r>
+        <w:rPr>
+          <w:rFonts w:ascii="inherit" w:eastAsia="Times New Roman" w:hAnsi="inherit" w:cs="Courier New"/>
+          <w:color w:val="0000CC"/>
+          <w:sz w:val="20"/>
+          <w:szCs w:val="20"/>
+          <w:u w:val="single"/>
+          <w:lang w:eastAsia="en-GB"/>
+        </w:rPr>
+        <w:t>]</w:t>
+      </w:r>
+      <w:r>
+        <w:rPr>
+          <w:rFonts w:ascii="inherit" w:eastAsia="Times New Roman" w:hAnsi="inherit" w:cs="Courier New"/>
+          <w:color w:val="008855"/>
+          <w:sz w:val="20"/>
+          <w:szCs w:val="20"/>
+          <w:lang w:eastAsia="en-GB"/>
+        </w:rPr>
+        <w:t xml:space="preserve"> Status 400, invalid ID, </w:t>
+      </w:r>
+      <w:proofErr w:type="gramStart"/>
+      <w:r>
+        <w:rPr>
+          <w:rFonts w:ascii="inherit" w:eastAsia="Times New Roman" w:hAnsi="inherit" w:cs="Courier New"/>
+          <w:color w:val="008855"/>
+          <w:sz w:val="20"/>
+          <w:szCs w:val="20"/>
+          <w:lang w:eastAsia="en-GB"/>
+        </w:rPr>
+        <w:t>e.g.</w:t>
+      </w:r>
+      <w:proofErr w:type="gramEnd"/>
+      <w:r>
+        <w:rPr>
+          <w:rFonts w:ascii="inherit" w:eastAsia="Times New Roman" w:hAnsi="inherit" w:cs="Courier New"/>
+          <w:color w:val="008855"/>
+          <w:sz w:val="20"/>
+          <w:szCs w:val="20"/>
+          <w:lang w:eastAsia="en-GB"/>
+        </w:rPr>
+        <w:t xml:space="preserve"> string of "not-an-id"</w:t>
+      </w:r>
+    </w:p>
+    <w:p>
+      <w:pPr>
+        <w:tabs>
+          <w:tab w:val="left" w:pos="916"/>
+          <w:tab w:val="left" w:pos="1832"/>
+          <w:tab w:val="left" w:pos="2748"/>
+          <w:tab w:val="left" w:pos="3664"/>
+          <w:tab w:val="left" w:pos="4580"/>
+          <w:tab w:val="left" w:pos="5496"/>
+          <w:tab w:val="left" w:pos="6412"/>
+          <w:tab w:val="left" w:pos="7328"/>
+          <w:tab w:val="left" w:pos="8244"/>
+          <w:tab w:val="left" w:pos="9160"/>
+          <w:tab w:val="left" w:pos="10076"/>
+          <w:tab w:val="left" w:pos="10992"/>
+          <w:tab w:val="left" w:pos="11908"/>
+          <w:tab w:val="left" w:pos="12824"/>
+          <w:tab w:val="left" w:pos="13740"/>
+          <w:tab w:val="left" w:pos="14656"/>
+        </w:tabs>
+        <w:rPr>
+          <w:rFonts w:ascii="inherit" w:eastAsia="Times New Roman" w:hAnsi="inherit" w:cs="Courier New"/>
+          <w:sz w:val="20"/>
+          <w:szCs w:val="20"/>
+          <w:lang w:eastAsia="en-GB"/>
+        </w:rPr>
+      </w:pPr>
+      <w:r>
+        <w:rPr>
+          <w:rFonts w:ascii="inherit" w:eastAsia="Times New Roman" w:hAnsi="inherit" w:cs="Courier New"/>
+          <w:sz w:val="20"/>
+          <w:szCs w:val="20"/>
+          <w:lang w:eastAsia="en-GB"/>
+        </w:rPr>
+        <w:t xml:space="preserve">  </w:t>
+      </w:r>
+      <w:r>
+        <w:rPr>
+          <w:rFonts w:ascii="inherit" w:eastAsia="Times New Roman" w:hAnsi="inherit" w:cs="Courier New"/>
+          <w:color w:val="008855"/>
+          <w:sz w:val="20"/>
+          <w:szCs w:val="20"/>
+          <w:lang w:eastAsia="en-GB"/>
+        </w:rPr>
+        <w:t xml:space="preserve">- </w:t>
+      </w:r>
+      <w:r>
+        <w:rPr>
+          <w:rFonts w:ascii="inherit" w:eastAsia="Times New Roman" w:hAnsi="inherit" w:cs="Courier New"/>
+          <w:color w:val="0000CC"/>
+          <w:sz w:val="20"/>
+          <w:szCs w:val="20"/>
+          <w:u w:val="single"/>
+          <w:lang w:eastAsia="en-GB"/>
+        </w:rPr>
+        <w:t xml:space="preserve">[ </w:t>
+      </w:r>
+      <w:r>
+        <w:rPr>
+          <w:rFonts w:ascii="Apple Color Emoji" w:eastAsia="Times New Roman" w:hAnsi="Apple Color Emoji" w:cs="Apple Color Emoji"/>
+          <w:color w:val="0000CC"/>
+          <w:sz w:val="20"/>
+          <w:szCs w:val="20"/>
+          <w:u w:val="single"/>
+          <w:lang w:eastAsia="en-GB"/>
+        </w:rPr>
+        <w:t>✅</w:t>
+      </w:r>
+      <w:r>
+        <w:rPr>
+          <w:rFonts w:ascii="inherit" w:eastAsia="Times New Roman" w:hAnsi="inherit" w:cs="Courier New"/>
+          <w:color w:val="0000CC"/>
+          <w:sz w:val="20"/>
+          <w:szCs w:val="20"/>
+          <w:u w:val="single"/>
+          <w:lang w:eastAsia="en-GB"/>
+        </w:rPr>
+        <w:t>]</w:t>
+      </w:r>
+      <w:r>
+        <w:rPr>
+          <w:rFonts w:ascii="inherit" w:eastAsia="Times New Roman" w:hAnsi="inherit" w:cs="Courier New"/>
+          <w:color w:val="008855"/>
+          <w:sz w:val="20"/>
+          <w:szCs w:val="20"/>
+          <w:lang w:eastAsia="en-GB"/>
+        </w:rPr>
+        <w:t xml:space="preserve"> Status 400, invalid </w:t>
+      </w:r>
+      <w:proofErr w:type="spellStart"/>
+      <w:r>
+        <w:rPr>
+          <w:rFonts w:ascii="inherit" w:eastAsia="Times New Roman" w:hAnsi="inherit" w:cs="Courier New"/>
+          <w:color w:val="008855"/>
+          <w:sz w:val="20"/>
+          <w:szCs w:val="20"/>
+          <w:lang w:eastAsia="en-GB"/>
+        </w:rPr>
+        <w:t>inc_votes</w:t>
+      </w:r>
+      <w:proofErr w:type="spellEnd"/>
+      <w:r>
+        <w:rPr>
+          <w:rFonts w:ascii="inherit" w:eastAsia="Times New Roman" w:hAnsi="inherit" w:cs="Courier New"/>
+          <w:color w:val="008855"/>
+          <w:sz w:val="20"/>
+          <w:szCs w:val="20"/>
+          <w:lang w:eastAsia="en-GB"/>
+        </w:rPr>
+        <w:t xml:space="preserve"> type, </w:t>
+      </w:r>
+      <w:proofErr w:type="gramStart"/>
+      <w:r>
+        <w:rPr>
+          <w:rFonts w:ascii="inherit" w:eastAsia="Times New Roman" w:hAnsi="inherit" w:cs="Courier New"/>
+          <w:color w:val="008855"/>
+          <w:sz w:val="20"/>
+          <w:szCs w:val="20"/>
+          <w:lang w:eastAsia="en-GB"/>
+        </w:rPr>
+        <w:t>e.g.</w:t>
+      </w:r>
+      <w:proofErr w:type="gramEnd"/>
+      <w:r>
+        <w:rPr>
+          <w:rFonts w:ascii="inherit" w:eastAsia="Times New Roman" w:hAnsi="inherit" w:cs="Courier New"/>
+          <w:color w:val="008855"/>
+          <w:sz w:val="20"/>
+          <w:szCs w:val="20"/>
+          <w:lang w:eastAsia="en-GB"/>
+        </w:rPr>
+        <w:t xml:space="preserve"> property is not a number</w:t>
+      </w:r>
+    </w:p>
+    <w:p>
+      <w:pPr>
+        <w:tabs>
+          <w:tab w:val="left" w:pos="916"/>
+          <w:tab w:val="left" w:pos="1832"/>
+          <w:tab w:val="left" w:pos="2748"/>
+          <w:tab w:val="left" w:pos="3664"/>
+          <w:tab w:val="left" w:pos="4580"/>
+          <w:tab w:val="left" w:pos="5496"/>
+          <w:tab w:val="left" w:pos="6412"/>
+          <w:tab w:val="left" w:pos="7328"/>
+          <w:tab w:val="left" w:pos="8244"/>
+          <w:tab w:val="left" w:pos="9160"/>
+          <w:tab w:val="left" w:pos="10076"/>
+          <w:tab w:val="left" w:pos="10992"/>
+          <w:tab w:val="left" w:pos="11908"/>
+          <w:tab w:val="left" w:pos="12824"/>
+          <w:tab w:val="left" w:pos="13740"/>
+          <w:tab w:val="left" w:pos="14656"/>
+        </w:tabs>
+        <w:rPr>
+          <w:rFonts w:ascii="inherit" w:eastAsia="Times New Roman" w:hAnsi="inherit" w:cs="Courier New"/>
+          <w:sz w:val="20"/>
+          <w:szCs w:val="20"/>
+          <w:lang w:eastAsia="en-GB"/>
+        </w:rPr>
+      </w:pPr>
+      <w:r>
+        <w:rPr>
+          <w:rFonts w:ascii="inherit" w:eastAsia="Times New Roman" w:hAnsi="inherit" w:cs="Courier New"/>
+          <w:sz w:val="20"/>
+          <w:szCs w:val="20"/>
+          <w:lang w:eastAsia="en-GB"/>
+        </w:rPr>
+        <w:t xml:space="preserve">  </w:t>
+      </w:r>
+      <w:r>
+        <w:rPr>
+          <w:rFonts w:ascii="inherit" w:eastAsia="Times New Roman" w:hAnsi="inherit" w:cs="Courier New"/>
+          <w:color w:val="008855"/>
+          <w:sz w:val="20"/>
+          <w:szCs w:val="20"/>
+          <w:lang w:eastAsia="en-GB"/>
+        </w:rPr>
+        <w:t xml:space="preserve">- </w:t>
+      </w:r>
+      <w:r>
+        <w:rPr>
+          <w:rFonts w:ascii="inherit" w:eastAsia="Times New Roman" w:hAnsi="inherit" w:cs="Courier New"/>
+          <w:color w:val="0000CC"/>
+          <w:sz w:val="20"/>
+          <w:szCs w:val="20"/>
+          <w:u w:val="single"/>
+          <w:lang w:eastAsia="en-GB"/>
+        </w:rPr>
+        <w:t xml:space="preserve">[ </w:t>
+      </w:r>
+      <w:r>
+        <w:rPr>
+          <w:rFonts w:ascii="Apple Color Emoji" w:eastAsia="Times New Roman" w:hAnsi="Apple Color Emoji" w:cs="Apple Color Emoji"/>
+          <w:color w:val="0000CC"/>
+          <w:sz w:val="20"/>
+          <w:szCs w:val="20"/>
+          <w:u w:val="single"/>
+          <w:lang w:eastAsia="en-GB"/>
+        </w:rPr>
+        <w:t>✅</w:t>
+      </w:r>
+      <w:r>
+        <w:rPr>
+          <w:rFonts w:ascii="inherit" w:eastAsia="Times New Roman" w:hAnsi="inherit" w:cs="Courier New"/>
+          <w:color w:val="0000CC"/>
+          <w:sz w:val="20"/>
+          <w:szCs w:val="20"/>
+          <w:u w:val="single"/>
+          <w:lang w:eastAsia="en-GB"/>
+        </w:rPr>
+        <w:t>]</w:t>
+      </w:r>
+      <w:r>
+        <w:rPr>
+          <w:rFonts w:ascii="inherit" w:eastAsia="Times New Roman" w:hAnsi="inherit" w:cs="Courier New"/>
+          <w:color w:val="008855"/>
+          <w:sz w:val="20"/>
+          <w:szCs w:val="20"/>
+          <w:lang w:eastAsia="en-GB"/>
+        </w:rPr>
+        <w:t xml:space="preserve"> Status 404, </w:t>
+      </w:r>
+      <w:proofErr w:type="spellStart"/>
+      <w:r>
+        <w:rPr>
+          <w:rFonts w:ascii="inherit" w:eastAsia="Times New Roman" w:hAnsi="inherit" w:cs="Courier New"/>
+          <w:color w:val="008855"/>
+          <w:sz w:val="20"/>
+          <w:szCs w:val="20"/>
+          <w:lang w:eastAsia="en-GB"/>
+        </w:rPr>
+        <w:t>non existent</w:t>
+      </w:r>
+      <w:proofErr w:type="spellEnd"/>
+      <w:r>
+        <w:rPr>
+          <w:rFonts w:ascii="inherit" w:eastAsia="Times New Roman" w:hAnsi="inherit" w:cs="Courier New"/>
+          <w:color w:val="008855"/>
+          <w:sz w:val="20"/>
+          <w:szCs w:val="20"/>
+          <w:lang w:eastAsia="en-GB"/>
+        </w:rPr>
+        <w:t xml:space="preserve"> ID, </w:t>
+      </w:r>
+      <w:proofErr w:type="gramStart"/>
+      <w:r>
+        <w:rPr>
+          <w:rFonts w:ascii="inherit" w:eastAsia="Times New Roman" w:hAnsi="inherit" w:cs="Courier New"/>
+          <w:color w:val="008855"/>
+          <w:sz w:val="20"/>
+          <w:szCs w:val="20"/>
+          <w:lang w:eastAsia="en-GB"/>
+        </w:rPr>
+        <w:t>e.g.</w:t>
+      </w:r>
+      <w:proofErr w:type="gramEnd"/>
+      <w:r>
+        <w:rPr>
+          <w:rFonts w:ascii="inherit" w:eastAsia="Times New Roman" w:hAnsi="inherit" w:cs="Courier New"/>
+          <w:color w:val="008855"/>
+          <w:sz w:val="20"/>
+          <w:szCs w:val="20"/>
+          <w:lang w:eastAsia="en-GB"/>
+        </w:rPr>
+        <w:t xml:space="preserve"> 0 or 9999</w:t>
+      </w:r>
+    </w:p>
+    <w:p>
+      <w:pPr>
+        <w:tabs>
+          <w:tab w:val="left" w:pos="916"/>
+          <w:tab w:val="left" w:pos="1832"/>
+          <w:tab w:val="left" w:pos="2748"/>
+          <w:tab w:val="left" w:pos="3664"/>
+          <w:tab w:val="left" w:pos="4580"/>
+          <w:tab w:val="left" w:pos="5496"/>
+          <w:tab w:val="left" w:pos="6412"/>
+          <w:tab w:val="left" w:pos="7328"/>
+          <w:tab w:val="left" w:pos="8244"/>
+          <w:tab w:val="left" w:pos="9160"/>
+          <w:tab w:val="left" w:pos="10076"/>
+          <w:tab w:val="left" w:pos="10992"/>
+          <w:tab w:val="left" w:pos="11908"/>
+          <w:tab w:val="left" w:pos="12824"/>
+          <w:tab w:val="left" w:pos="13740"/>
+          <w:tab w:val="left" w:pos="14656"/>
+        </w:tabs>
+        <w:rPr>
+          <w:rFonts w:ascii="inherit" w:eastAsia="Times New Roman" w:hAnsi="inherit" w:cs="Courier New"/>
+          <w:sz w:val="20"/>
+          <w:szCs w:val="20"/>
+          <w:lang w:eastAsia="en-GB"/>
+        </w:rPr>
+      </w:pPr>
+      <w:r>
+        <w:rPr>
+          <w:rFonts w:ascii="inherit" w:eastAsia="Times New Roman" w:hAnsi="inherit" w:cs="Courier New"/>
+          <w:sz w:val="20"/>
+          <w:szCs w:val="20"/>
+          <w:lang w:eastAsia="en-GB"/>
+        </w:rPr>
+        <w:t xml:space="preserve">  </w:t>
+      </w:r>
+      <w:r>
+        <w:rPr>
+          <w:rFonts w:ascii="inherit" w:eastAsia="Times New Roman" w:hAnsi="inherit" w:cs="Courier New"/>
+          <w:color w:val="008855"/>
+          <w:sz w:val="20"/>
+          <w:szCs w:val="20"/>
+          <w:highlight w:val="green"/>
+          <w:lang w:eastAsia="en-GB"/>
+        </w:rPr>
+        <w:t xml:space="preserve">- </w:t>
+      </w:r>
+      <w:proofErr w:type="gramStart"/>
+      <w:r>
+        <w:rPr>
+          <w:rFonts w:ascii="inherit" w:eastAsia="Times New Roman" w:hAnsi="inherit" w:cs="Courier New"/>
           <w:color w:val="555555"/>
           <w:sz w:val="20"/>
           <w:szCs w:val="20"/>
-          <w:lang w:eastAsia="en-GB"/>
-        </w:rPr>
-        <w:t xml:space="preserve"> </w:t>
-      </w:r>
-      <w:r>
-        <w:rPr>
-          <w:rFonts w:ascii="inherit" w:eastAsia="Times New Roman" w:hAnsi="inherit" w:cs="Courier New"/>
-          <w:color w:val="555555"/>
-          <w:sz w:val="20"/>
-          <w:szCs w:val="20"/>
-          <w:lang w:eastAsia="en-GB"/>
-        </w:rPr>
-        <w:t xml:space="preserve"> </w:t>
-      </w:r>
-      <w:r>
-        <w:rPr>
-          <w:rFonts w:ascii="inherit" w:eastAsia="Times New Roman" w:hAnsi="inherit" w:cs="Courier New"/>
-          <w:color w:val="555555"/>
-          <w:sz w:val="20"/>
-          <w:szCs w:val="20"/>
-          <w:lang w:eastAsia="en-GB"/>
-        </w:rPr>
-        <w:t>[</w:t>
+          <w:highlight w:val="green"/>
+          <w:lang w:eastAsia="en-GB"/>
+        </w:rPr>
+        <w:t>[ ]</w:t>
       </w:r>
       <w:proofErr w:type="gramEnd"/>
       <w:r>
         <w:rPr>
           <w:rFonts w:ascii="inherit" w:eastAsia="Times New Roman" w:hAnsi="inherit" w:cs="Courier New"/>
-          <w:color w:val="555555"/>
-          <w:sz w:val="20"/>
-          <w:szCs w:val="20"/>
-          <w:lang w:eastAsia="en-GB"/>
-        </w:rPr>
-        <w:t xml:space="preserve"> ]</w:t>
-      </w:r>
-      <w:r>
-        <w:rPr>
-          <w:rFonts w:ascii="inherit" w:eastAsia="Times New Roman" w:hAnsi="inherit" w:cs="Courier New"/>
-          <w:color w:val="0055AA"/>
-          <w:sz w:val="20"/>
-          <w:szCs w:val="20"/>
-          <w:lang w:eastAsia="en-GB"/>
-        </w:rPr>
-        <w:t xml:space="preserve"> If asserting inside a </w:t>
-      </w:r>
-      <w:r>
-        <w:rPr>
-          <w:rFonts w:ascii="inherit" w:eastAsia="Times New Roman" w:hAnsi="inherit" w:cs="Courier New"/>
-          <w:color w:val="AA5500"/>
-          <w:sz w:val="20"/>
-          <w:szCs w:val="20"/>
+          <w:color w:val="008855"/>
+          <w:sz w:val="20"/>
+          <w:szCs w:val="20"/>
+          <w:highlight w:val="green"/>
+          <w:lang w:eastAsia="en-GB"/>
+        </w:rPr>
+        <w:t xml:space="preserve"> Status 200, missing </w:t>
+      </w:r>
+      <w:r>
+        <w:rPr>
+          <w:rFonts w:ascii="inherit" w:eastAsia="Times New Roman" w:hAnsi="inherit" w:cs="Courier New"/>
+          <w:color w:val="AA5500"/>
+          <w:sz w:val="20"/>
+          <w:szCs w:val="20"/>
+          <w:highlight w:val="green"/>
           <w:lang w:eastAsia="en-GB"/>
         </w:rPr>
         <w:t>`</w:t>
@@ -2380,9 +4146,10 @@
           <w:color w:val="AA5500"/>
           <w:sz w:val="20"/>
           <w:szCs w:val="20"/>
-          <w:lang w:eastAsia="en-GB"/>
-        </w:rPr>
-        <w:t>forEach</w:t>
+          <w:highlight w:val="green"/>
+          <w:lang w:eastAsia="en-GB"/>
+        </w:rPr>
+        <w:t>inc_votes</w:t>
       </w:r>
       <w:proofErr w:type="spellEnd"/>
       <w:r>
@@ -2391,6 +4158,7 @@
           <w:color w:val="AA5500"/>
           <w:sz w:val="20"/>
           <w:szCs w:val="20"/>
+          <w:highlight w:val="green"/>
           <w:lang w:eastAsia="en-GB"/>
         </w:rPr>
         <w:t>`</w:t>
@@ -2398,1828 +4166,10 @@
       <w:r>
         <w:rPr>
           <w:rFonts w:ascii="inherit" w:eastAsia="Times New Roman" w:hAnsi="inherit" w:cs="Courier New"/>
-          <w:color w:val="0055AA"/>
-          <w:sz w:val="20"/>
-          <w:szCs w:val="20"/>
-          <w:lang w:eastAsia="en-GB"/>
-        </w:rPr>
-        <w:t>, also has an assertion to check length is at least &gt; 0</w:t>
-      </w:r>
-    </w:p>
-    <w:p>
-      <w:pPr>
-        <w:tabs>
-          <w:tab w:val="left" w:pos="916"/>
-          <w:tab w:val="left" w:pos="1832"/>
-          <w:tab w:val="left" w:pos="2748"/>
-          <w:tab w:val="left" w:pos="3664"/>
-          <w:tab w:val="left" w:pos="4580"/>
-          <w:tab w:val="left" w:pos="5496"/>
-          <w:tab w:val="left" w:pos="6412"/>
-          <w:tab w:val="left" w:pos="7328"/>
-          <w:tab w:val="left" w:pos="8244"/>
-          <w:tab w:val="left" w:pos="9160"/>
-          <w:tab w:val="left" w:pos="10076"/>
-          <w:tab w:val="left" w:pos="10992"/>
-          <w:tab w:val="left" w:pos="11908"/>
-          <w:tab w:val="left" w:pos="12824"/>
-          <w:tab w:val="left" w:pos="13740"/>
-          <w:tab w:val="left" w:pos="14656"/>
-        </w:tabs>
-        <w:rPr>
-          <w:rFonts w:ascii="inherit" w:eastAsia="Times New Roman" w:hAnsi="inherit" w:cs="Courier New"/>
-          <w:sz w:val="20"/>
-          <w:szCs w:val="20"/>
-          <w:lang w:eastAsia="en-GB"/>
-        </w:rPr>
-      </w:pPr>
-      <w:r>
-        <w:rPr>
-          <w:rFonts w:ascii="inherit" w:eastAsia="Times New Roman" w:hAnsi="inherit" w:cs="Courier New"/>
-          <w:color w:val="0055AA"/>
-          <w:sz w:val="20"/>
-          <w:szCs w:val="20"/>
-          <w:lang w:eastAsia="en-GB"/>
-        </w:rPr>
-        <w:t xml:space="preserve">- </w:t>
-      </w:r>
-      <w:r>
-        <w:rPr>
-          <w:rFonts w:ascii="inherit" w:eastAsia="Times New Roman" w:hAnsi="inherit" w:cs="Courier New"/>
-          <w:color w:val="0000CC"/>
-          <w:sz w:val="20"/>
-          <w:szCs w:val="20"/>
-          <w:u w:val="single"/>
-          <w:lang w:eastAsia="en-GB"/>
-        </w:rPr>
-        <w:t xml:space="preserve">[ </w:t>
-      </w:r>
-      <w:r>
-        <w:rPr>
-          <w:rFonts w:ascii="Apple Color Emoji" w:eastAsia="Times New Roman" w:hAnsi="Apple Color Emoji" w:cs="Apple Color Emoji"/>
-          <w:color w:val="0000CC"/>
-          <w:sz w:val="20"/>
-          <w:szCs w:val="20"/>
-          <w:u w:val="single"/>
-          <w:lang w:eastAsia="en-GB"/>
-        </w:rPr>
-        <w:t>✅</w:t>
-      </w:r>
-      <w:r>
-        <w:rPr>
-          <w:rFonts w:ascii="inherit" w:eastAsia="Times New Roman" w:hAnsi="inherit" w:cs="Courier New"/>
-          <w:color w:val="0000CC"/>
-          <w:sz w:val="20"/>
-          <w:szCs w:val="20"/>
-          <w:u w:val="single"/>
-          <w:lang w:eastAsia="en-GB"/>
-        </w:rPr>
-        <w:t>]</w:t>
-      </w:r>
-      <w:r>
-        <w:rPr>
-          <w:rFonts w:ascii="inherit" w:eastAsia="Times New Roman" w:hAnsi="inherit" w:cs="Courier New"/>
-          <w:color w:val="0055AA"/>
-          <w:sz w:val="20"/>
-          <w:szCs w:val="20"/>
-          <w:lang w:eastAsia="en-GB"/>
-        </w:rPr>
-        <w:t xml:space="preserve"> Evidence of building up complex query endpoints using TDD</w:t>
-      </w:r>
-    </w:p>
-    <w:p>
-      <w:pPr>
-        <w:tabs>
-          <w:tab w:val="left" w:pos="916"/>
-          <w:tab w:val="left" w:pos="1832"/>
-          <w:tab w:val="left" w:pos="2748"/>
-          <w:tab w:val="left" w:pos="3664"/>
-          <w:tab w:val="left" w:pos="4580"/>
-          <w:tab w:val="left" w:pos="5496"/>
-          <w:tab w:val="left" w:pos="6412"/>
-          <w:tab w:val="left" w:pos="7328"/>
-          <w:tab w:val="left" w:pos="8244"/>
-          <w:tab w:val="left" w:pos="9160"/>
-          <w:tab w:val="left" w:pos="10076"/>
-          <w:tab w:val="left" w:pos="10992"/>
-          <w:tab w:val="left" w:pos="11908"/>
-          <w:tab w:val="left" w:pos="12824"/>
-          <w:tab w:val="left" w:pos="13740"/>
-          <w:tab w:val="left" w:pos="14656"/>
-        </w:tabs>
-        <w:rPr>
-          <w:rFonts w:ascii="inherit" w:eastAsia="Times New Roman" w:hAnsi="inherit" w:cs="Courier New"/>
-          <w:sz w:val="20"/>
-          <w:szCs w:val="20"/>
-          <w:lang w:eastAsia="en-GB"/>
-        </w:rPr>
-      </w:pPr>
-      <w:r>
-        <w:rPr>
-          <w:rFonts w:ascii="inherit" w:eastAsia="Times New Roman" w:hAnsi="inherit" w:cs="Courier New"/>
-          <w:color w:val="0055AA"/>
-          <w:sz w:val="20"/>
-          <w:szCs w:val="20"/>
-          <w:lang w:eastAsia="en-GB"/>
-        </w:rPr>
-        <w:t xml:space="preserve">- </w:t>
-      </w:r>
-      <w:r>
-        <w:rPr>
-          <w:rFonts w:ascii="inherit" w:eastAsia="Times New Roman" w:hAnsi="inherit" w:cs="Courier New"/>
-          <w:color w:val="0000CC"/>
-          <w:sz w:val="20"/>
-          <w:szCs w:val="20"/>
-          <w:u w:val="single"/>
-          <w:lang w:eastAsia="en-GB"/>
-        </w:rPr>
-        <w:t xml:space="preserve">[ </w:t>
-      </w:r>
-      <w:r>
-        <w:rPr>
-          <w:rFonts w:ascii="Apple Color Emoji" w:eastAsia="Times New Roman" w:hAnsi="Apple Color Emoji" w:cs="Apple Color Emoji"/>
-          <w:color w:val="0000CC"/>
-          <w:sz w:val="20"/>
-          <w:szCs w:val="20"/>
-          <w:u w:val="single"/>
-          <w:lang w:eastAsia="en-GB"/>
-        </w:rPr>
-        <w:t>✅</w:t>
-      </w:r>
-      <w:r>
-        <w:rPr>
-          <w:rFonts w:ascii="inherit" w:eastAsia="Times New Roman" w:hAnsi="inherit" w:cs="Courier New"/>
-          <w:color w:val="0000CC"/>
-          <w:sz w:val="20"/>
-          <w:szCs w:val="20"/>
-          <w:u w:val="single"/>
-          <w:lang w:eastAsia="en-GB"/>
-        </w:rPr>
-        <w:t>]</w:t>
-      </w:r>
-      <w:r>
-        <w:rPr>
-          <w:rFonts w:ascii="inherit" w:eastAsia="Times New Roman" w:hAnsi="inherit" w:cs="Courier New"/>
-          <w:color w:val="0055AA"/>
-          <w:sz w:val="20"/>
-          <w:szCs w:val="20"/>
-          <w:lang w:eastAsia="en-GB"/>
-        </w:rPr>
-        <w:t xml:space="preserve"> Ensure all tests are passing</w:t>
-      </w:r>
-    </w:p>
-    <w:p>
-      <w:pPr>
-        <w:tabs>
-          <w:tab w:val="left" w:pos="916"/>
-          <w:tab w:val="left" w:pos="1832"/>
-          <w:tab w:val="left" w:pos="2748"/>
-          <w:tab w:val="left" w:pos="3664"/>
-          <w:tab w:val="left" w:pos="4580"/>
-          <w:tab w:val="left" w:pos="5496"/>
-          <w:tab w:val="left" w:pos="6412"/>
-          <w:tab w:val="left" w:pos="7328"/>
-          <w:tab w:val="left" w:pos="8244"/>
-          <w:tab w:val="left" w:pos="9160"/>
-          <w:tab w:val="left" w:pos="10076"/>
-          <w:tab w:val="left" w:pos="10992"/>
-          <w:tab w:val="left" w:pos="11908"/>
-          <w:tab w:val="left" w:pos="12824"/>
-          <w:tab w:val="left" w:pos="13740"/>
-          <w:tab w:val="left" w:pos="14656"/>
-        </w:tabs>
-        <w:rPr>
-          <w:rFonts w:ascii="inherit" w:eastAsia="Times New Roman" w:hAnsi="inherit" w:cs="Courier New"/>
-          <w:sz w:val="20"/>
-          <w:szCs w:val="20"/>
-          <w:lang w:eastAsia="en-GB"/>
-        </w:rPr>
-      </w:pPr>
-      <w:r>
-        <w:rPr>
-          <w:rFonts w:ascii="inherit" w:eastAsia="Times New Roman" w:hAnsi="inherit" w:cs="Courier New"/>
-          <w:color w:val="0055AA"/>
-          <w:sz w:val="20"/>
-          <w:szCs w:val="20"/>
-          <w:lang w:eastAsia="en-GB"/>
-        </w:rPr>
-        <w:t xml:space="preserve">- </w:t>
-      </w:r>
-      <w:r>
-        <w:rPr>
-          <w:rFonts w:ascii="inherit" w:eastAsia="Times New Roman" w:hAnsi="inherit" w:cs="Courier New"/>
-          <w:color w:val="0000CC"/>
-          <w:sz w:val="20"/>
-          <w:szCs w:val="20"/>
-          <w:u w:val="single"/>
-          <w:lang w:eastAsia="en-GB"/>
-        </w:rPr>
-        <w:t xml:space="preserve">[ </w:t>
-      </w:r>
-      <w:r>
-        <w:rPr>
-          <w:rFonts w:ascii="Apple Color Emoji" w:eastAsia="Times New Roman" w:hAnsi="Apple Color Emoji" w:cs="Apple Color Emoji"/>
-          <w:color w:val="0000CC"/>
-          <w:sz w:val="20"/>
-          <w:szCs w:val="20"/>
-          <w:u w:val="single"/>
-          <w:lang w:eastAsia="en-GB"/>
-        </w:rPr>
-        <w:t>✅</w:t>
-      </w:r>
-      <w:r>
-        <w:rPr>
-          <w:rFonts w:ascii="inherit" w:eastAsia="Times New Roman" w:hAnsi="inherit" w:cs="Courier New"/>
-          <w:color w:val="0000CC"/>
-          <w:sz w:val="20"/>
-          <w:szCs w:val="20"/>
-          <w:u w:val="single"/>
-          <w:lang w:eastAsia="en-GB"/>
-        </w:rPr>
-        <w:t>]</w:t>
-      </w:r>
-      <w:r>
-        <w:rPr>
-          <w:rFonts w:ascii="inherit" w:eastAsia="Times New Roman" w:hAnsi="inherit" w:cs="Courier New"/>
-          <w:color w:val="0055AA"/>
-          <w:sz w:val="20"/>
-          <w:szCs w:val="20"/>
-          <w:lang w:eastAsia="en-GB"/>
-        </w:rPr>
-        <w:t xml:space="preserve"> Cover all endpoints and errors</w:t>
-      </w:r>
-    </w:p>
-    <w:p>
-      <w:pPr>
-        <w:tabs>
-          <w:tab w:val="left" w:pos="916"/>
-          <w:tab w:val="left" w:pos="1832"/>
-          <w:tab w:val="left" w:pos="2748"/>
-          <w:tab w:val="left" w:pos="3664"/>
-          <w:tab w:val="left" w:pos="4580"/>
-          <w:tab w:val="left" w:pos="5496"/>
-          <w:tab w:val="left" w:pos="6412"/>
-          <w:tab w:val="left" w:pos="7328"/>
-          <w:tab w:val="left" w:pos="8244"/>
-          <w:tab w:val="left" w:pos="9160"/>
-          <w:tab w:val="left" w:pos="10076"/>
-          <w:tab w:val="left" w:pos="10992"/>
-          <w:tab w:val="left" w:pos="11908"/>
-          <w:tab w:val="left" w:pos="12824"/>
-          <w:tab w:val="left" w:pos="13740"/>
-          <w:tab w:val="left" w:pos="14656"/>
-        </w:tabs>
-        <w:rPr>
-          <w:rFonts w:ascii="inherit" w:eastAsia="Times New Roman" w:hAnsi="inherit" w:cs="Courier New"/>
-          <w:sz w:val="20"/>
-          <w:szCs w:val="20"/>
-          <w:lang w:eastAsia="en-GB"/>
-        </w:rPr>
-      </w:pPr>
-      <w:r>
-        <w:rPr>
-          <w:rFonts w:ascii="inherit" w:eastAsia="Times New Roman" w:hAnsi="inherit" w:cs="Courier New"/>
-          <w:sz w:val="20"/>
-          <w:szCs w:val="20"/>
-          <w:lang w:eastAsia="en-GB"/>
-        </w:rPr>
-        <w:t>​</w:t>
-      </w:r>
-    </w:p>
-    <w:p>
-      <w:pPr>
-        <w:tabs>
-          <w:tab w:val="left" w:pos="916"/>
-          <w:tab w:val="left" w:pos="1832"/>
-          <w:tab w:val="left" w:pos="2748"/>
-          <w:tab w:val="left" w:pos="3664"/>
-          <w:tab w:val="left" w:pos="4580"/>
-          <w:tab w:val="left" w:pos="5496"/>
-          <w:tab w:val="left" w:pos="6412"/>
-          <w:tab w:val="left" w:pos="7328"/>
-          <w:tab w:val="left" w:pos="8244"/>
-          <w:tab w:val="left" w:pos="9160"/>
-          <w:tab w:val="left" w:pos="10076"/>
-          <w:tab w:val="left" w:pos="10992"/>
-          <w:tab w:val="left" w:pos="11908"/>
-          <w:tab w:val="left" w:pos="12824"/>
-          <w:tab w:val="left" w:pos="13740"/>
-          <w:tab w:val="left" w:pos="14656"/>
-        </w:tabs>
-        <w:rPr>
-          <w:rFonts w:ascii="inherit" w:eastAsia="Times New Roman" w:hAnsi="inherit" w:cs="Courier New"/>
-          <w:sz w:val="20"/>
-          <w:szCs w:val="20"/>
-          <w:lang w:eastAsia="en-GB"/>
-        </w:rPr>
-      </w:pPr>
-      <w:r>
-        <w:rPr>
-          <w:rFonts w:ascii="inherit" w:eastAsia="Times New Roman" w:hAnsi="inherit" w:cs="Courier New"/>
-          <w:color w:val="0055AA"/>
-          <w:sz w:val="20"/>
-          <w:szCs w:val="20"/>
-          <w:lang w:eastAsia="en-GB"/>
-        </w:rPr>
-        <w:t xml:space="preserve">- </w:t>
-      </w:r>
-      <w:r>
-        <w:rPr>
-          <w:rFonts w:ascii="inherit" w:eastAsia="Times New Roman" w:hAnsi="inherit" w:cs="Courier New"/>
-          <w:color w:val="AA5500"/>
-          <w:sz w:val="20"/>
-          <w:szCs w:val="20"/>
-          <w:lang w:eastAsia="en-GB"/>
-        </w:rPr>
-        <w:t>`GET /</w:t>
-      </w:r>
-      <w:proofErr w:type="spellStart"/>
-      <w:r>
-        <w:rPr>
-          <w:rFonts w:ascii="inherit" w:eastAsia="Times New Roman" w:hAnsi="inherit" w:cs="Courier New"/>
-          <w:color w:val="AA5500"/>
-          <w:sz w:val="20"/>
-          <w:szCs w:val="20"/>
-          <w:lang w:eastAsia="en-GB"/>
-        </w:rPr>
-        <w:t>api</w:t>
-      </w:r>
-      <w:proofErr w:type="spellEnd"/>
-      <w:r>
-        <w:rPr>
-          <w:rFonts w:ascii="inherit" w:eastAsia="Times New Roman" w:hAnsi="inherit" w:cs="Courier New"/>
-          <w:color w:val="AA5500"/>
-          <w:sz w:val="20"/>
-          <w:szCs w:val="20"/>
-          <w:lang w:eastAsia="en-GB"/>
-        </w:rPr>
-        <w:t>/categories`</w:t>
-      </w:r>
-    </w:p>
-    <w:p>
-      <w:pPr>
-        <w:tabs>
-          <w:tab w:val="left" w:pos="916"/>
-          <w:tab w:val="left" w:pos="1832"/>
-          <w:tab w:val="left" w:pos="2748"/>
-          <w:tab w:val="left" w:pos="3664"/>
-          <w:tab w:val="left" w:pos="4580"/>
-          <w:tab w:val="left" w:pos="5496"/>
-          <w:tab w:val="left" w:pos="6412"/>
-          <w:tab w:val="left" w:pos="7328"/>
-          <w:tab w:val="left" w:pos="8244"/>
-          <w:tab w:val="left" w:pos="9160"/>
-          <w:tab w:val="left" w:pos="10076"/>
-          <w:tab w:val="left" w:pos="10992"/>
-          <w:tab w:val="left" w:pos="11908"/>
-          <w:tab w:val="left" w:pos="12824"/>
-          <w:tab w:val="left" w:pos="13740"/>
-          <w:tab w:val="left" w:pos="14656"/>
-        </w:tabs>
-        <w:rPr>
-          <w:rFonts w:ascii="inherit" w:eastAsia="Times New Roman" w:hAnsi="inherit" w:cs="Courier New"/>
-          <w:sz w:val="20"/>
-          <w:szCs w:val="20"/>
-          <w:lang w:eastAsia="en-GB"/>
-        </w:rPr>
-      </w:pPr>
-      <w:r>
-        <w:rPr>
-          <w:rFonts w:ascii="inherit" w:eastAsia="Times New Roman" w:hAnsi="inherit" w:cs="Courier New"/>
-          <w:sz w:val="20"/>
-          <w:szCs w:val="20"/>
-          <w:lang w:eastAsia="en-GB"/>
-        </w:rPr>
-        <w:t>​</w:t>
-      </w:r>
-    </w:p>
-    <w:p>
-      <w:pPr>
-        <w:tabs>
-          <w:tab w:val="left" w:pos="916"/>
-          <w:tab w:val="left" w:pos="1832"/>
-          <w:tab w:val="left" w:pos="2748"/>
-          <w:tab w:val="left" w:pos="3664"/>
-          <w:tab w:val="left" w:pos="4580"/>
-          <w:tab w:val="left" w:pos="5496"/>
-          <w:tab w:val="left" w:pos="6412"/>
-          <w:tab w:val="left" w:pos="7328"/>
-          <w:tab w:val="left" w:pos="8244"/>
-          <w:tab w:val="left" w:pos="9160"/>
-          <w:tab w:val="left" w:pos="10076"/>
-          <w:tab w:val="left" w:pos="10992"/>
-          <w:tab w:val="left" w:pos="11908"/>
-          <w:tab w:val="left" w:pos="12824"/>
-          <w:tab w:val="left" w:pos="13740"/>
-          <w:tab w:val="left" w:pos="14656"/>
-        </w:tabs>
-        <w:rPr>
-          <w:rFonts w:ascii="inherit" w:eastAsia="Times New Roman" w:hAnsi="inherit" w:cs="Courier New"/>
-          <w:sz w:val="20"/>
-          <w:szCs w:val="20"/>
-          <w:lang w:eastAsia="en-GB"/>
-        </w:rPr>
-      </w:pPr>
-      <w:r>
-        <w:rPr>
-          <w:rFonts w:ascii="inherit" w:eastAsia="Times New Roman" w:hAnsi="inherit" w:cs="Courier New"/>
-          <w:sz w:val="20"/>
-          <w:szCs w:val="20"/>
-          <w:lang w:eastAsia="en-GB"/>
-        </w:rPr>
-        <w:t xml:space="preserve">  </w:t>
-      </w:r>
-      <w:r>
-        <w:rPr>
-          <w:rFonts w:ascii="inherit" w:eastAsia="Times New Roman" w:hAnsi="inherit" w:cs="Courier New"/>
-          <w:color w:val="008855"/>
-          <w:sz w:val="20"/>
-          <w:szCs w:val="20"/>
-          <w:lang w:eastAsia="en-GB"/>
-        </w:rPr>
-        <w:t xml:space="preserve">- </w:t>
-      </w:r>
-      <w:r>
-        <w:rPr>
-          <w:rFonts w:ascii="inherit" w:eastAsia="Times New Roman" w:hAnsi="inherit" w:cs="Courier New"/>
-          <w:color w:val="0000CC"/>
-          <w:sz w:val="20"/>
-          <w:szCs w:val="20"/>
-          <w:u w:val="single"/>
-          <w:lang w:eastAsia="en-GB"/>
-        </w:rPr>
-        <w:t xml:space="preserve">[ </w:t>
-      </w:r>
-      <w:r>
-        <w:rPr>
-          <w:rFonts w:ascii="Apple Color Emoji" w:eastAsia="Times New Roman" w:hAnsi="Apple Color Emoji" w:cs="Apple Color Emoji"/>
-          <w:color w:val="0000CC"/>
-          <w:sz w:val="20"/>
-          <w:szCs w:val="20"/>
-          <w:u w:val="single"/>
-          <w:lang w:eastAsia="en-GB"/>
-        </w:rPr>
-        <w:t>✅</w:t>
-      </w:r>
-      <w:r>
-        <w:rPr>
-          <w:rFonts w:ascii="inherit" w:eastAsia="Times New Roman" w:hAnsi="inherit" w:cs="Courier New"/>
-          <w:color w:val="0000CC"/>
-          <w:sz w:val="20"/>
-          <w:szCs w:val="20"/>
-          <w:u w:val="single"/>
-          <w:lang w:eastAsia="en-GB"/>
-        </w:rPr>
-        <w:t>]</w:t>
-      </w:r>
-      <w:r>
-        <w:rPr>
-          <w:rFonts w:ascii="inherit" w:eastAsia="Times New Roman" w:hAnsi="inherit" w:cs="Courier New"/>
-          <w:color w:val="008855"/>
-          <w:sz w:val="20"/>
-          <w:szCs w:val="20"/>
-          <w:lang w:eastAsia="en-GB"/>
-        </w:rPr>
-        <w:t xml:space="preserve"> Status 200, array of category objects</w:t>
-      </w:r>
-    </w:p>
-    <w:p>
-      <w:pPr>
-        <w:tabs>
-          <w:tab w:val="left" w:pos="916"/>
-          <w:tab w:val="left" w:pos="1832"/>
-          <w:tab w:val="left" w:pos="2748"/>
-          <w:tab w:val="left" w:pos="3664"/>
-          <w:tab w:val="left" w:pos="4580"/>
-          <w:tab w:val="left" w:pos="5496"/>
-          <w:tab w:val="left" w:pos="6412"/>
-          <w:tab w:val="left" w:pos="7328"/>
-          <w:tab w:val="left" w:pos="8244"/>
-          <w:tab w:val="left" w:pos="9160"/>
-          <w:tab w:val="left" w:pos="10076"/>
-          <w:tab w:val="left" w:pos="10992"/>
-          <w:tab w:val="left" w:pos="11908"/>
-          <w:tab w:val="left" w:pos="12824"/>
-          <w:tab w:val="left" w:pos="13740"/>
-          <w:tab w:val="left" w:pos="14656"/>
-        </w:tabs>
-        <w:rPr>
-          <w:rFonts w:ascii="inherit" w:eastAsia="Times New Roman" w:hAnsi="inherit" w:cs="Courier New"/>
-          <w:sz w:val="20"/>
-          <w:szCs w:val="20"/>
-          <w:lang w:eastAsia="en-GB"/>
-        </w:rPr>
-      </w:pPr>
-      <w:r>
-        <w:rPr>
-          <w:rFonts w:ascii="inherit" w:eastAsia="Times New Roman" w:hAnsi="inherit" w:cs="Courier New"/>
-          <w:sz w:val="20"/>
-          <w:szCs w:val="20"/>
-          <w:lang w:eastAsia="en-GB"/>
-        </w:rPr>
-        <w:t>​</w:t>
-      </w:r>
-    </w:p>
-    <w:p>
-      <w:pPr>
-        <w:tabs>
-          <w:tab w:val="left" w:pos="916"/>
-          <w:tab w:val="left" w:pos="1832"/>
-          <w:tab w:val="left" w:pos="2748"/>
-          <w:tab w:val="left" w:pos="3664"/>
-          <w:tab w:val="left" w:pos="4580"/>
-          <w:tab w:val="left" w:pos="5496"/>
-          <w:tab w:val="left" w:pos="6412"/>
-          <w:tab w:val="left" w:pos="7328"/>
-          <w:tab w:val="left" w:pos="8244"/>
-          <w:tab w:val="left" w:pos="9160"/>
-          <w:tab w:val="left" w:pos="10076"/>
-          <w:tab w:val="left" w:pos="10992"/>
-          <w:tab w:val="left" w:pos="11908"/>
-          <w:tab w:val="left" w:pos="12824"/>
-          <w:tab w:val="left" w:pos="13740"/>
-          <w:tab w:val="left" w:pos="14656"/>
-        </w:tabs>
-        <w:rPr>
-          <w:rFonts w:ascii="inherit" w:eastAsia="Times New Roman" w:hAnsi="inherit" w:cs="Courier New"/>
-          <w:sz w:val="20"/>
-          <w:szCs w:val="20"/>
-          <w:lang w:eastAsia="en-GB"/>
-        </w:rPr>
-      </w:pPr>
-      <w:r>
-        <w:rPr>
-          <w:rFonts w:ascii="inherit" w:eastAsia="Times New Roman" w:hAnsi="inherit" w:cs="Courier New"/>
-          <w:color w:val="0055AA"/>
-          <w:sz w:val="20"/>
-          <w:szCs w:val="20"/>
-          <w:lang w:eastAsia="en-GB"/>
-        </w:rPr>
-        <w:t xml:space="preserve">- </w:t>
-      </w:r>
-      <w:r>
-        <w:rPr>
-          <w:rFonts w:ascii="inherit" w:eastAsia="Times New Roman" w:hAnsi="inherit" w:cs="Courier New"/>
-          <w:color w:val="AA5500"/>
-          <w:sz w:val="20"/>
-          <w:szCs w:val="20"/>
-          <w:lang w:eastAsia="en-GB"/>
-        </w:rPr>
-        <w:t>`GET /</w:t>
-      </w:r>
-      <w:proofErr w:type="spellStart"/>
-      <w:r>
-        <w:rPr>
-          <w:rFonts w:ascii="inherit" w:eastAsia="Times New Roman" w:hAnsi="inherit" w:cs="Courier New"/>
-          <w:color w:val="AA5500"/>
-          <w:sz w:val="20"/>
-          <w:szCs w:val="20"/>
-          <w:lang w:eastAsia="en-GB"/>
-        </w:rPr>
-        <w:t>api</w:t>
-      </w:r>
-      <w:proofErr w:type="spellEnd"/>
-      <w:r>
-        <w:rPr>
-          <w:rFonts w:ascii="inherit" w:eastAsia="Times New Roman" w:hAnsi="inherit" w:cs="Courier New"/>
-          <w:color w:val="AA5500"/>
-          <w:sz w:val="20"/>
-          <w:szCs w:val="20"/>
-          <w:lang w:eastAsia="en-GB"/>
-        </w:rPr>
-        <w:t>/reviews</w:t>
-      </w:r>
-      <w:proofErr w:type="gramStart"/>
-      <w:r>
-        <w:rPr>
-          <w:rFonts w:ascii="inherit" w:eastAsia="Times New Roman" w:hAnsi="inherit" w:cs="Courier New"/>
-          <w:color w:val="AA5500"/>
-          <w:sz w:val="20"/>
-          <w:szCs w:val="20"/>
-          <w:lang w:eastAsia="en-GB"/>
-        </w:rPr>
-        <w:t>/:</w:t>
-      </w:r>
-      <w:proofErr w:type="spellStart"/>
-      <w:r>
-        <w:rPr>
-          <w:rFonts w:ascii="inherit" w:eastAsia="Times New Roman" w:hAnsi="inherit" w:cs="Courier New"/>
-          <w:color w:val="AA5500"/>
-          <w:sz w:val="20"/>
-          <w:szCs w:val="20"/>
-          <w:lang w:eastAsia="en-GB"/>
-        </w:rPr>
-        <w:t>review</w:t>
-      </w:r>
-      <w:proofErr w:type="gramEnd"/>
-      <w:r>
-        <w:rPr>
-          <w:rFonts w:ascii="inherit" w:eastAsia="Times New Roman" w:hAnsi="inherit" w:cs="Courier New"/>
-          <w:color w:val="AA5500"/>
-          <w:sz w:val="20"/>
-          <w:szCs w:val="20"/>
-          <w:lang w:eastAsia="en-GB"/>
-        </w:rPr>
-        <w:t>_id</w:t>
-      </w:r>
-      <w:proofErr w:type="spellEnd"/>
-      <w:r>
-        <w:rPr>
-          <w:rFonts w:ascii="inherit" w:eastAsia="Times New Roman" w:hAnsi="inherit" w:cs="Courier New"/>
-          <w:color w:val="AA5500"/>
-          <w:sz w:val="20"/>
-          <w:szCs w:val="20"/>
-          <w:lang w:eastAsia="en-GB"/>
-        </w:rPr>
-        <w:t>`</w:t>
-      </w:r>
-    </w:p>
-    <w:p>
-      <w:pPr>
-        <w:tabs>
-          <w:tab w:val="left" w:pos="916"/>
-          <w:tab w:val="left" w:pos="1832"/>
-          <w:tab w:val="left" w:pos="2748"/>
-          <w:tab w:val="left" w:pos="3664"/>
-          <w:tab w:val="left" w:pos="4580"/>
-          <w:tab w:val="left" w:pos="5496"/>
-          <w:tab w:val="left" w:pos="6412"/>
-          <w:tab w:val="left" w:pos="7328"/>
-          <w:tab w:val="left" w:pos="8244"/>
-          <w:tab w:val="left" w:pos="9160"/>
-          <w:tab w:val="left" w:pos="10076"/>
-          <w:tab w:val="left" w:pos="10992"/>
-          <w:tab w:val="left" w:pos="11908"/>
-          <w:tab w:val="left" w:pos="12824"/>
-          <w:tab w:val="left" w:pos="13740"/>
-          <w:tab w:val="left" w:pos="14656"/>
-        </w:tabs>
-        <w:rPr>
-          <w:rFonts w:ascii="inherit" w:eastAsia="Times New Roman" w:hAnsi="inherit" w:cs="Courier New"/>
-          <w:sz w:val="20"/>
-          <w:szCs w:val="20"/>
-          <w:lang w:eastAsia="en-GB"/>
-        </w:rPr>
-      </w:pPr>
-      <w:r>
-        <w:rPr>
-          <w:rFonts w:ascii="inherit" w:eastAsia="Times New Roman" w:hAnsi="inherit" w:cs="Courier New"/>
-          <w:sz w:val="20"/>
-          <w:szCs w:val="20"/>
-          <w:lang w:eastAsia="en-GB"/>
-        </w:rPr>
-        <w:t>​</w:t>
-      </w:r>
-    </w:p>
-    <w:p>
-      <w:pPr>
-        <w:tabs>
-          <w:tab w:val="left" w:pos="916"/>
-          <w:tab w:val="left" w:pos="1832"/>
-          <w:tab w:val="left" w:pos="2748"/>
-          <w:tab w:val="left" w:pos="3664"/>
-          <w:tab w:val="left" w:pos="4580"/>
-          <w:tab w:val="left" w:pos="5496"/>
-          <w:tab w:val="left" w:pos="6412"/>
-          <w:tab w:val="left" w:pos="7328"/>
-          <w:tab w:val="left" w:pos="8244"/>
-          <w:tab w:val="left" w:pos="9160"/>
-          <w:tab w:val="left" w:pos="10076"/>
-          <w:tab w:val="left" w:pos="10992"/>
-          <w:tab w:val="left" w:pos="11908"/>
-          <w:tab w:val="left" w:pos="12824"/>
-          <w:tab w:val="left" w:pos="13740"/>
-          <w:tab w:val="left" w:pos="14656"/>
-        </w:tabs>
-        <w:rPr>
-          <w:rFonts w:ascii="inherit" w:eastAsia="Times New Roman" w:hAnsi="inherit" w:cs="Courier New"/>
-          <w:sz w:val="20"/>
-          <w:szCs w:val="20"/>
-          <w:lang w:eastAsia="en-GB"/>
-        </w:rPr>
-      </w:pPr>
-      <w:r>
-        <w:rPr>
-          <w:rFonts w:ascii="inherit" w:eastAsia="Times New Roman" w:hAnsi="inherit" w:cs="Courier New"/>
-          <w:sz w:val="20"/>
-          <w:szCs w:val="20"/>
-          <w:lang w:eastAsia="en-GB"/>
-        </w:rPr>
-        <w:t xml:space="preserve">  </w:t>
-      </w:r>
-      <w:r>
-        <w:rPr>
-          <w:rFonts w:ascii="inherit" w:eastAsia="Times New Roman" w:hAnsi="inherit" w:cs="Courier New"/>
-          <w:color w:val="008855"/>
-          <w:sz w:val="20"/>
-          <w:szCs w:val="20"/>
-          <w:lang w:eastAsia="en-GB"/>
-        </w:rPr>
-        <w:t xml:space="preserve">- </w:t>
-      </w:r>
-      <w:r>
-        <w:rPr>
-          <w:rFonts w:ascii="inherit" w:eastAsia="Times New Roman" w:hAnsi="inherit" w:cs="Courier New"/>
-          <w:color w:val="0000CC"/>
-          <w:sz w:val="20"/>
-          <w:szCs w:val="20"/>
-          <w:u w:val="single"/>
-          <w:lang w:eastAsia="en-GB"/>
-        </w:rPr>
-        <w:t xml:space="preserve">[ </w:t>
-      </w:r>
-      <w:r>
-        <w:rPr>
-          <w:rFonts w:ascii="Apple Color Emoji" w:eastAsia="Times New Roman" w:hAnsi="Apple Color Emoji" w:cs="Apple Color Emoji"/>
-          <w:color w:val="0000CC"/>
-          <w:sz w:val="20"/>
-          <w:szCs w:val="20"/>
-          <w:u w:val="single"/>
-          <w:lang w:eastAsia="en-GB"/>
-        </w:rPr>
-        <w:t>✅</w:t>
-      </w:r>
-      <w:r>
-        <w:rPr>
-          <w:rFonts w:ascii="inherit" w:eastAsia="Times New Roman" w:hAnsi="inherit" w:cs="Courier New"/>
-          <w:color w:val="0000CC"/>
-          <w:sz w:val="20"/>
-          <w:szCs w:val="20"/>
-          <w:u w:val="single"/>
-          <w:lang w:eastAsia="en-GB"/>
-        </w:rPr>
-        <w:t>]</w:t>
-      </w:r>
-      <w:r>
-        <w:rPr>
-          <w:rFonts w:ascii="inherit" w:eastAsia="Times New Roman" w:hAnsi="inherit" w:cs="Courier New"/>
-          <w:color w:val="008855"/>
-          <w:sz w:val="20"/>
-          <w:szCs w:val="20"/>
-          <w:lang w:eastAsia="en-GB"/>
-        </w:rPr>
-        <w:t xml:space="preserve"> Status 200, single review object (including </w:t>
-      </w:r>
-      <w:r>
-        <w:rPr>
-          <w:rFonts w:ascii="inherit" w:eastAsia="Times New Roman" w:hAnsi="inherit" w:cs="Courier New"/>
-          <w:color w:val="AA5500"/>
-          <w:sz w:val="20"/>
-          <w:szCs w:val="20"/>
-          <w:lang w:eastAsia="en-GB"/>
-        </w:rPr>
-        <w:t>`</w:t>
-      </w:r>
-      <w:proofErr w:type="spellStart"/>
-      <w:r>
-        <w:rPr>
-          <w:rFonts w:ascii="inherit" w:eastAsia="Times New Roman" w:hAnsi="inherit" w:cs="Courier New"/>
-          <w:color w:val="AA5500"/>
-          <w:sz w:val="20"/>
-          <w:szCs w:val="20"/>
-          <w:lang w:eastAsia="en-GB"/>
-        </w:rPr>
-        <w:t>comment_count</w:t>
-      </w:r>
-      <w:proofErr w:type="spellEnd"/>
-      <w:r>
-        <w:rPr>
-          <w:rFonts w:ascii="inherit" w:eastAsia="Times New Roman" w:hAnsi="inherit" w:cs="Courier New"/>
-          <w:color w:val="AA5500"/>
-          <w:sz w:val="20"/>
-          <w:szCs w:val="20"/>
-          <w:lang w:eastAsia="en-GB"/>
-        </w:rPr>
-        <w:t>`</w:t>
-      </w:r>
-      <w:r>
-        <w:rPr>
-          <w:rFonts w:ascii="inherit" w:eastAsia="Times New Roman" w:hAnsi="inherit" w:cs="Courier New"/>
-          <w:color w:val="008855"/>
-          <w:sz w:val="20"/>
-          <w:szCs w:val="20"/>
-          <w:lang w:eastAsia="en-GB"/>
-        </w:rPr>
-        <w:t>)</w:t>
-      </w:r>
-    </w:p>
-    <w:p>
-      <w:pPr>
-        <w:tabs>
-          <w:tab w:val="left" w:pos="916"/>
-          <w:tab w:val="left" w:pos="1832"/>
-          <w:tab w:val="left" w:pos="2748"/>
-          <w:tab w:val="left" w:pos="3664"/>
-          <w:tab w:val="left" w:pos="4580"/>
-          <w:tab w:val="left" w:pos="5496"/>
-          <w:tab w:val="left" w:pos="6412"/>
-          <w:tab w:val="left" w:pos="7328"/>
-          <w:tab w:val="left" w:pos="8244"/>
-          <w:tab w:val="left" w:pos="9160"/>
-          <w:tab w:val="left" w:pos="10076"/>
-          <w:tab w:val="left" w:pos="10992"/>
-          <w:tab w:val="left" w:pos="11908"/>
-          <w:tab w:val="left" w:pos="12824"/>
-          <w:tab w:val="left" w:pos="13740"/>
-          <w:tab w:val="left" w:pos="14656"/>
-        </w:tabs>
-        <w:rPr>
-          <w:rFonts w:ascii="inherit" w:eastAsia="Times New Roman" w:hAnsi="inherit" w:cs="Courier New"/>
-          <w:sz w:val="20"/>
-          <w:szCs w:val="20"/>
-          <w:lang w:eastAsia="en-GB"/>
-        </w:rPr>
-      </w:pPr>
-      <w:r>
-        <w:rPr>
-          <w:rFonts w:ascii="inherit" w:eastAsia="Times New Roman" w:hAnsi="inherit" w:cs="Courier New"/>
-          <w:sz w:val="20"/>
-          <w:szCs w:val="20"/>
-          <w:lang w:eastAsia="en-GB"/>
-        </w:rPr>
-        <w:t xml:space="preserve">  </w:t>
-      </w:r>
-      <w:r>
-        <w:rPr>
-          <w:rFonts w:ascii="inherit" w:eastAsia="Times New Roman" w:hAnsi="inherit" w:cs="Courier New"/>
-          <w:color w:val="008855"/>
-          <w:sz w:val="20"/>
-          <w:szCs w:val="20"/>
-          <w:lang w:eastAsia="en-GB"/>
-        </w:rPr>
-        <w:t xml:space="preserve">- </w:t>
-      </w:r>
-      <w:r>
-        <w:rPr>
-          <w:rFonts w:ascii="inherit" w:eastAsia="Times New Roman" w:hAnsi="inherit" w:cs="Courier New"/>
-          <w:color w:val="0000CC"/>
-          <w:sz w:val="20"/>
-          <w:szCs w:val="20"/>
-          <w:u w:val="single"/>
-          <w:lang w:eastAsia="en-GB"/>
-        </w:rPr>
-        <w:t xml:space="preserve">[ </w:t>
-      </w:r>
-      <w:r>
-        <w:rPr>
-          <w:rFonts w:ascii="Apple Color Emoji" w:eastAsia="Times New Roman" w:hAnsi="Apple Color Emoji" w:cs="Apple Color Emoji"/>
-          <w:color w:val="0000CC"/>
-          <w:sz w:val="20"/>
-          <w:szCs w:val="20"/>
-          <w:u w:val="single"/>
-          <w:lang w:eastAsia="en-GB"/>
-        </w:rPr>
-        <w:t>✅</w:t>
-      </w:r>
-      <w:r>
-        <w:rPr>
-          <w:rFonts w:ascii="inherit" w:eastAsia="Times New Roman" w:hAnsi="inherit" w:cs="Courier New"/>
-          <w:color w:val="0000CC"/>
-          <w:sz w:val="20"/>
-          <w:szCs w:val="20"/>
-          <w:u w:val="single"/>
-          <w:lang w:eastAsia="en-GB"/>
-        </w:rPr>
-        <w:t>]</w:t>
-      </w:r>
-      <w:r>
-        <w:rPr>
-          <w:rFonts w:ascii="inherit" w:eastAsia="Times New Roman" w:hAnsi="inherit" w:cs="Courier New"/>
-          <w:color w:val="008855"/>
-          <w:sz w:val="20"/>
-          <w:szCs w:val="20"/>
-          <w:lang w:eastAsia="en-GB"/>
-        </w:rPr>
-        <w:t xml:space="preserve"> Status 400, invalid ID, </w:t>
-      </w:r>
-      <w:proofErr w:type="gramStart"/>
-      <w:r>
-        <w:rPr>
-          <w:rFonts w:ascii="inherit" w:eastAsia="Times New Roman" w:hAnsi="inherit" w:cs="Courier New"/>
-          <w:color w:val="008855"/>
-          <w:sz w:val="20"/>
-          <w:szCs w:val="20"/>
-          <w:lang w:eastAsia="en-GB"/>
-        </w:rPr>
-        <w:t>e.g.</w:t>
-      </w:r>
-      <w:proofErr w:type="gramEnd"/>
-      <w:r>
-        <w:rPr>
-          <w:rFonts w:ascii="inherit" w:eastAsia="Times New Roman" w:hAnsi="inherit" w:cs="Courier New"/>
-          <w:color w:val="008855"/>
-          <w:sz w:val="20"/>
-          <w:szCs w:val="20"/>
-          <w:lang w:eastAsia="en-GB"/>
-        </w:rPr>
-        <w:t xml:space="preserve"> string of "not-an-id"</w:t>
-      </w:r>
-    </w:p>
-    <w:p>
-      <w:pPr>
-        <w:tabs>
-          <w:tab w:val="left" w:pos="916"/>
-          <w:tab w:val="left" w:pos="1832"/>
-          <w:tab w:val="left" w:pos="2748"/>
-          <w:tab w:val="left" w:pos="3664"/>
-          <w:tab w:val="left" w:pos="4580"/>
-          <w:tab w:val="left" w:pos="5496"/>
-          <w:tab w:val="left" w:pos="6412"/>
-          <w:tab w:val="left" w:pos="7328"/>
-          <w:tab w:val="left" w:pos="8244"/>
-          <w:tab w:val="left" w:pos="9160"/>
-          <w:tab w:val="left" w:pos="10076"/>
-          <w:tab w:val="left" w:pos="10992"/>
-          <w:tab w:val="left" w:pos="11908"/>
-          <w:tab w:val="left" w:pos="12824"/>
-          <w:tab w:val="left" w:pos="13740"/>
-          <w:tab w:val="left" w:pos="14656"/>
-        </w:tabs>
-        <w:rPr>
-          <w:rFonts w:ascii="inherit" w:eastAsia="Times New Roman" w:hAnsi="inherit" w:cs="Courier New"/>
-          <w:sz w:val="20"/>
-          <w:szCs w:val="20"/>
-          <w:lang w:eastAsia="en-GB"/>
-        </w:rPr>
-      </w:pPr>
-      <w:r>
-        <w:rPr>
-          <w:rFonts w:ascii="inherit" w:eastAsia="Times New Roman" w:hAnsi="inherit" w:cs="Courier New"/>
-          <w:sz w:val="20"/>
-          <w:szCs w:val="20"/>
-          <w:lang w:eastAsia="en-GB"/>
-        </w:rPr>
-        <w:t xml:space="preserve">  </w:t>
-      </w:r>
-      <w:r>
-        <w:rPr>
-          <w:rFonts w:ascii="inherit" w:eastAsia="Times New Roman" w:hAnsi="inherit" w:cs="Courier New"/>
-          <w:color w:val="008855"/>
-          <w:sz w:val="20"/>
-          <w:szCs w:val="20"/>
-          <w:lang w:eastAsia="en-GB"/>
-        </w:rPr>
-        <w:t xml:space="preserve">- </w:t>
-      </w:r>
-      <w:r>
-        <w:rPr>
-          <w:rFonts w:ascii="inherit" w:eastAsia="Times New Roman" w:hAnsi="inherit" w:cs="Courier New"/>
-          <w:color w:val="0000CC"/>
-          <w:sz w:val="20"/>
-          <w:szCs w:val="20"/>
-          <w:u w:val="single"/>
-          <w:lang w:eastAsia="en-GB"/>
-        </w:rPr>
-        <w:t xml:space="preserve">[ </w:t>
-      </w:r>
-      <w:r>
-        <w:rPr>
-          <w:rFonts w:ascii="Apple Color Emoji" w:eastAsia="Times New Roman" w:hAnsi="Apple Color Emoji" w:cs="Apple Color Emoji"/>
-          <w:color w:val="0000CC"/>
-          <w:sz w:val="20"/>
-          <w:szCs w:val="20"/>
-          <w:u w:val="single"/>
-          <w:lang w:eastAsia="en-GB"/>
-        </w:rPr>
-        <w:t>✅</w:t>
-      </w:r>
-      <w:r>
-        <w:rPr>
-          <w:rFonts w:ascii="inherit" w:eastAsia="Times New Roman" w:hAnsi="inherit" w:cs="Courier New"/>
-          <w:color w:val="0000CC"/>
-          <w:sz w:val="20"/>
-          <w:szCs w:val="20"/>
-          <w:u w:val="single"/>
-          <w:lang w:eastAsia="en-GB"/>
-        </w:rPr>
-        <w:t>]</w:t>
-      </w:r>
-      <w:r>
-        <w:rPr>
-          <w:rFonts w:ascii="inherit" w:eastAsia="Times New Roman" w:hAnsi="inherit" w:cs="Courier New"/>
-          <w:color w:val="008855"/>
-          <w:sz w:val="20"/>
-          <w:szCs w:val="20"/>
-          <w:lang w:eastAsia="en-GB"/>
-        </w:rPr>
-        <w:t xml:space="preserve"> Status 404, </w:t>
-      </w:r>
-      <w:proofErr w:type="spellStart"/>
-      <w:r>
-        <w:rPr>
-          <w:rFonts w:ascii="inherit" w:eastAsia="Times New Roman" w:hAnsi="inherit" w:cs="Courier New"/>
-          <w:color w:val="008855"/>
-          <w:sz w:val="20"/>
-          <w:szCs w:val="20"/>
-          <w:lang w:eastAsia="en-GB"/>
-        </w:rPr>
-        <w:t>non existent</w:t>
-      </w:r>
-      <w:proofErr w:type="spellEnd"/>
-      <w:r>
-        <w:rPr>
-          <w:rFonts w:ascii="inherit" w:eastAsia="Times New Roman" w:hAnsi="inherit" w:cs="Courier New"/>
-          <w:color w:val="008855"/>
-          <w:sz w:val="20"/>
-          <w:szCs w:val="20"/>
-          <w:lang w:eastAsia="en-GB"/>
-        </w:rPr>
-        <w:t xml:space="preserve"> ID, </w:t>
-      </w:r>
-      <w:proofErr w:type="gramStart"/>
-      <w:r>
-        <w:rPr>
-          <w:rFonts w:ascii="inherit" w:eastAsia="Times New Roman" w:hAnsi="inherit" w:cs="Courier New"/>
-          <w:color w:val="008855"/>
-          <w:sz w:val="20"/>
-          <w:szCs w:val="20"/>
-          <w:lang w:eastAsia="en-GB"/>
-        </w:rPr>
-        <w:t>e.g.</w:t>
-      </w:r>
-      <w:proofErr w:type="gramEnd"/>
-      <w:r>
-        <w:rPr>
-          <w:rFonts w:ascii="inherit" w:eastAsia="Times New Roman" w:hAnsi="inherit" w:cs="Courier New"/>
-          <w:color w:val="008855"/>
-          <w:sz w:val="20"/>
-          <w:szCs w:val="20"/>
-          <w:lang w:eastAsia="en-GB"/>
-        </w:rPr>
-        <w:t xml:space="preserve"> 0 or 9999</w:t>
-      </w:r>
-    </w:p>
-    <w:p>
-      <w:pPr>
-        <w:tabs>
-          <w:tab w:val="left" w:pos="916"/>
-          <w:tab w:val="left" w:pos="1832"/>
-          <w:tab w:val="left" w:pos="2748"/>
-          <w:tab w:val="left" w:pos="3664"/>
-          <w:tab w:val="left" w:pos="4580"/>
-          <w:tab w:val="left" w:pos="5496"/>
-          <w:tab w:val="left" w:pos="6412"/>
-          <w:tab w:val="left" w:pos="7328"/>
-          <w:tab w:val="left" w:pos="8244"/>
-          <w:tab w:val="left" w:pos="9160"/>
-          <w:tab w:val="left" w:pos="10076"/>
-          <w:tab w:val="left" w:pos="10992"/>
-          <w:tab w:val="left" w:pos="11908"/>
-          <w:tab w:val="left" w:pos="12824"/>
-          <w:tab w:val="left" w:pos="13740"/>
-          <w:tab w:val="left" w:pos="14656"/>
-        </w:tabs>
-        <w:rPr>
-          <w:rFonts w:ascii="inherit" w:eastAsia="Times New Roman" w:hAnsi="inherit" w:cs="Courier New"/>
-          <w:sz w:val="20"/>
-          <w:szCs w:val="20"/>
-          <w:lang w:eastAsia="en-GB"/>
-        </w:rPr>
-      </w:pPr>
-      <w:r>
-        <w:rPr>
-          <w:rFonts w:ascii="inherit" w:eastAsia="Times New Roman" w:hAnsi="inherit" w:cs="Courier New"/>
-          <w:sz w:val="20"/>
-          <w:szCs w:val="20"/>
-          <w:lang w:eastAsia="en-GB"/>
-        </w:rPr>
-        <w:t>​</w:t>
-      </w:r>
-    </w:p>
-    <w:p>
-      <w:pPr>
-        <w:tabs>
-          <w:tab w:val="left" w:pos="916"/>
-          <w:tab w:val="left" w:pos="1832"/>
-          <w:tab w:val="left" w:pos="2748"/>
-          <w:tab w:val="left" w:pos="3664"/>
-          <w:tab w:val="left" w:pos="4580"/>
-          <w:tab w:val="left" w:pos="5496"/>
-          <w:tab w:val="left" w:pos="6412"/>
-          <w:tab w:val="left" w:pos="7328"/>
-          <w:tab w:val="left" w:pos="8244"/>
-          <w:tab w:val="left" w:pos="9160"/>
-          <w:tab w:val="left" w:pos="10076"/>
-          <w:tab w:val="left" w:pos="10992"/>
-          <w:tab w:val="left" w:pos="11908"/>
-          <w:tab w:val="left" w:pos="12824"/>
-          <w:tab w:val="left" w:pos="13740"/>
-          <w:tab w:val="left" w:pos="14656"/>
-        </w:tabs>
-        <w:rPr>
-          <w:rFonts w:ascii="inherit" w:eastAsia="Times New Roman" w:hAnsi="inherit" w:cs="Courier New"/>
-          <w:sz w:val="20"/>
-          <w:szCs w:val="20"/>
-          <w:lang w:eastAsia="en-GB"/>
-        </w:rPr>
-      </w:pPr>
-      <w:r>
-        <w:rPr>
-          <w:rFonts w:ascii="inherit" w:eastAsia="Times New Roman" w:hAnsi="inherit" w:cs="Courier New"/>
-          <w:color w:val="0055AA"/>
-          <w:sz w:val="20"/>
-          <w:szCs w:val="20"/>
-          <w:lang w:eastAsia="en-GB"/>
-        </w:rPr>
-        <w:t xml:space="preserve">- </w:t>
-      </w:r>
-      <w:r>
-        <w:rPr>
-          <w:rFonts w:ascii="inherit" w:eastAsia="Times New Roman" w:hAnsi="inherit" w:cs="Courier New"/>
-          <w:color w:val="AA5500"/>
-          <w:sz w:val="20"/>
-          <w:szCs w:val="20"/>
-          <w:lang w:eastAsia="en-GB"/>
-        </w:rPr>
-        <w:t>`PATCH /</w:t>
-      </w:r>
-      <w:proofErr w:type="spellStart"/>
-      <w:r>
-        <w:rPr>
-          <w:rFonts w:ascii="inherit" w:eastAsia="Times New Roman" w:hAnsi="inherit" w:cs="Courier New"/>
-          <w:color w:val="AA5500"/>
-          <w:sz w:val="20"/>
-          <w:szCs w:val="20"/>
-          <w:lang w:eastAsia="en-GB"/>
-        </w:rPr>
-        <w:t>api</w:t>
-      </w:r>
-      <w:proofErr w:type="spellEnd"/>
-      <w:r>
-        <w:rPr>
-          <w:rFonts w:ascii="inherit" w:eastAsia="Times New Roman" w:hAnsi="inherit" w:cs="Courier New"/>
-          <w:color w:val="AA5500"/>
-          <w:sz w:val="20"/>
-          <w:szCs w:val="20"/>
-          <w:lang w:eastAsia="en-GB"/>
-        </w:rPr>
-        <w:t>/reviews</w:t>
-      </w:r>
-      <w:proofErr w:type="gramStart"/>
-      <w:r>
-        <w:rPr>
-          <w:rFonts w:ascii="inherit" w:eastAsia="Times New Roman" w:hAnsi="inherit" w:cs="Courier New"/>
-          <w:color w:val="AA5500"/>
-          <w:sz w:val="20"/>
-          <w:szCs w:val="20"/>
-          <w:lang w:eastAsia="en-GB"/>
-        </w:rPr>
-        <w:t>/:</w:t>
-      </w:r>
-      <w:proofErr w:type="spellStart"/>
-      <w:r>
-        <w:rPr>
-          <w:rFonts w:ascii="inherit" w:eastAsia="Times New Roman" w:hAnsi="inherit" w:cs="Courier New"/>
-          <w:color w:val="AA5500"/>
-          <w:sz w:val="20"/>
-          <w:szCs w:val="20"/>
-          <w:lang w:eastAsia="en-GB"/>
-        </w:rPr>
-        <w:t>review</w:t>
-      </w:r>
-      <w:proofErr w:type="gramEnd"/>
-      <w:r>
-        <w:rPr>
-          <w:rFonts w:ascii="inherit" w:eastAsia="Times New Roman" w:hAnsi="inherit" w:cs="Courier New"/>
-          <w:color w:val="AA5500"/>
-          <w:sz w:val="20"/>
-          <w:szCs w:val="20"/>
-          <w:lang w:eastAsia="en-GB"/>
-        </w:rPr>
-        <w:t>_id</w:t>
-      </w:r>
-      <w:proofErr w:type="spellEnd"/>
-      <w:r>
-        <w:rPr>
-          <w:rFonts w:ascii="inherit" w:eastAsia="Times New Roman" w:hAnsi="inherit" w:cs="Courier New"/>
-          <w:color w:val="AA5500"/>
-          <w:sz w:val="20"/>
-          <w:szCs w:val="20"/>
-          <w:lang w:eastAsia="en-GB"/>
-        </w:rPr>
-        <w:t>`</w:t>
-      </w:r>
-    </w:p>
-    <w:p>
-      <w:pPr>
-        <w:tabs>
-          <w:tab w:val="left" w:pos="916"/>
-          <w:tab w:val="left" w:pos="1832"/>
-          <w:tab w:val="left" w:pos="2748"/>
-          <w:tab w:val="left" w:pos="3664"/>
-          <w:tab w:val="left" w:pos="4580"/>
-          <w:tab w:val="left" w:pos="5496"/>
-          <w:tab w:val="left" w:pos="6412"/>
-          <w:tab w:val="left" w:pos="7328"/>
-          <w:tab w:val="left" w:pos="8244"/>
-          <w:tab w:val="left" w:pos="9160"/>
-          <w:tab w:val="left" w:pos="10076"/>
-          <w:tab w:val="left" w:pos="10992"/>
-          <w:tab w:val="left" w:pos="11908"/>
-          <w:tab w:val="left" w:pos="12824"/>
-          <w:tab w:val="left" w:pos="13740"/>
-          <w:tab w:val="left" w:pos="14656"/>
-        </w:tabs>
-        <w:rPr>
-          <w:rFonts w:ascii="inherit" w:eastAsia="Times New Roman" w:hAnsi="inherit" w:cs="Courier New"/>
-          <w:sz w:val="20"/>
-          <w:szCs w:val="20"/>
-          <w:lang w:eastAsia="en-GB"/>
-        </w:rPr>
-      </w:pPr>
-      <w:r>
-        <w:rPr>
-          <w:rFonts w:ascii="inherit" w:eastAsia="Times New Roman" w:hAnsi="inherit" w:cs="Courier New"/>
-          <w:sz w:val="20"/>
-          <w:szCs w:val="20"/>
-          <w:lang w:eastAsia="en-GB"/>
-        </w:rPr>
-        <w:t>​</w:t>
-      </w:r>
-    </w:p>
-    <w:p>
-      <w:pPr>
-        <w:tabs>
-          <w:tab w:val="left" w:pos="916"/>
-          <w:tab w:val="left" w:pos="1832"/>
-          <w:tab w:val="left" w:pos="2748"/>
-          <w:tab w:val="left" w:pos="3664"/>
-          <w:tab w:val="left" w:pos="4580"/>
-          <w:tab w:val="left" w:pos="5496"/>
-          <w:tab w:val="left" w:pos="6412"/>
-          <w:tab w:val="left" w:pos="7328"/>
-          <w:tab w:val="left" w:pos="8244"/>
-          <w:tab w:val="left" w:pos="9160"/>
-          <w:tab w:val="left" w:pos="10076"/>
-          <w:tab w:val="left" w:pos="10992"/>
-          <w:tab w:val="left" w:pos="11908"/>
-          <w:tab w:val="left" w:pos="12824"/>
-          <w:tab w:val="left" w:pos="13740"/>
-          <w:tab w:val="left" w:pos="14656"/>
-        </w:tabs>
-        <w:rPr>
-          <w:rFonts w:ascii="inherit" w:eastAsia="Times New Roman" w:hAnsi="inherit" w:cs="Courier New"/>
-          <w:sz w:val="20"/>
-          <w:szCs w:val="20"/>
-          <w:lang w:eastAsia="en-GB"/>
-        </w:rPr>
-      </w:pPr>
-      <w:r>
-        <w:rPr>
-          <w:rFonts w:ascii="inherit" w:eastAsia="Times New Roman" w:hAnsi="inherit" w:cs="Courier New"/>
-          <w:sz w:val="20"/>
-          <w:szCs w:val="20"/>
-          <w:lang w:eastAsia="en-GB"/>
-        </w:rPr>
-        <w:t xml:space="preserve">  </w:t>
-      </w:r>
-      <w:r>
-        <w:rPr>
-          <w:rFonts w:ascii="inherit" w:eastAsia="Times New Roman" w:hAnsi="inherit" w:cs="Courier New"/>
-          <w:color w:val="008855"/>
-          <w:sz w:val="20"/>
-          <w:szCs w:val="20"/>
-          <w:lang w:eastAsia="en-GB"/>
-        </w:rPr>
-        <w:t xml:space="preserve">- </w:t>
-      </w:r>
-      <w:r>
-        <w:rPr>
-          <w:rFonts w:ascii="inherit" w:eastAsia="Times New Roman" w:hAnsi="inherit" w:cs="Courier New"/>
-          <w:color w:val="0000CC"/>
-          <w:sz w:val="20"/>
-          <w:szCs w:val="20"/>
-          <w:u w:val="single"/>
-          <w:lang w:eastAsia="en-GB"/>
-        </w:rPr>
-        <w:t xml:space="preserve">[ </w:t>
-      </w:r>
-      <w:r>
-        <w:rPr>
-          <w:rFonts w:ascii="Apple Color Emoji" w:eastAsia="Times New Roman" w:hAnsi="Apple Color Emoji" w:cs="Apple Color Emoji"/>
-          <w:color w:val="0000CC"/>
-          <w:sz w:val="20"/>
-          <w:szCs w:val="20"/>
-          <w:u w:val="single"/>
-          <w:lang w:eastAsia="en-GB"/>
-        </w:rPr>
-        <w:t>✅</w:t>
-      </w:r>
-      <w:r>
-        <w:rPr>
-          <w:rFonts w:ascii="inherit" w:eastAsia="Times New Roman" w:hAnsi="inherit" w:cs="Courier New"/>
-          <w:color w:val="0000CC"/>
-          <w:sz w:val="20"/>
-          <w:szCs w:val="20"/>
-          <w:u w:val="single"/>
-          <w:lang w:eastAsia="en-GB"/>
-        </w:rPr>
-        <w:t>]</w:t>
-      </w:r>
-      <w:r>
-        <w:rPr>
-          <w:rFonts w:ascii="inherit" w:eastAsia="Times New Roman" w:hAnsi="inherit" w:cs="Courier New"/>
-          <w:color w:val="008855"/>
-          <w:sz w:val="20"/>
-          <w:szCs w:val="20"/>
-          <w:lang w:eastAsia="en-GB"/>
-        </w:rPr>
-        <w:t xml:space="preserve"> Status 200, updated single review object</w:t>
-      </w:r>
-    </w:p>
-    <w:p>
-      <w:pPr>
-        <w:tabs>
-          <w:tab w:val="left" w:pos="916"/>
-          <w:tab w:val="left" w:pos="1832"/>
-          <w:tab w:val="left" w:pos="2748"/>
-          <w:tab w:val="left" w:pos="3664"/>
-          <w:tab w:val="left" w:pos="4580"/>
-          <w:tab w:val="left" w:pos="5496"/>
-          <w:tab w:val="left" w:pos="6412"/>
-          <w:tab w:val="left" w:pos="7328"/>
-          <w:tab w:val="left" w:pos="8244"/>
-          <w:tab w:val="left" w:pos="9160"/>
-          <w:tab w:val="left" w:pos="10076"/>
-          <w:tab w:val="left" w:pos="10992"/>
-          <w:tab w:val="left" w:pos="11908"/>
-          <w:tab w:val="left" w:pos="12824"/>
-          <w:tab w:val="left" w:pos="13740"/>
-          <w:tab w:val="left" w:pos="14656"/>
-        </w:tabs>
-        <w:rPr>
-          <w:rFonts w:ascii="inherit" w:eastAsia="Times New Roman" w:hAnsi="inherit" w:cs="Courier New"/>
-          <w:sz w:val="20"/>
-          <w:szCs w:val="20"/>
-          <w:lang w:eastAsia="en-GB"/>
-        </w:rPr>
-      </w:pPr>
-      <w:r>
-        <w:rPr>
-          <w:rFonts w:ascii="inherit" w:eastAsia="Times New Roman" w:hAnsi="inherit" w:cs="Courier New"/>
-          <w:sz w:val="20"/>
-          <w:szCs w:val="20"/>
-          <w:lang w:eastAsia="en-GB"/>
-        </w:rPr>
-        <w:t xml:space="preserve">  </w:t>
-      </w:r>
-      <w:r>
-        <w:rPr>
-          <w:rFonts w:ascii="inherit" w:eastAsia="Times New Roman" w:hAnsi="inherit" w:cs="Courier New"/>
-          <w:color w:val="008855"/>
-          <w:sz w:val="20"/>
-          <w:szCs w:val="20"/>
-          <w:lang w:eastAsia="en-GB"/>
-        </w:rPr>
-        <w:t xml:space="preserve">- </w:t>
-      </w:r>
-      <w:r>
-        <w:rPr>
-          <w:rFonts w:ascii="inherit" w:eastAsia="Times New Roman" w:hAnsi="inherit" w:cs="Courier New"/>
-          <w:color w:val="0000CC"/>
-          <w:sz w:val="20"/>
-          <w:szCs w:val="20"/>
-          <w:u w:val="single"/>
-          <w:lang w:eastAsia="en-GB"/>
-        </w:rPr>
-        <w:t xml:space="preserve">[ </w:t>
-      </w:r>
-      <w:r>
-        <w:rPr>
-          <w:rFonts w:ascii="Apple Color Emoji" w:eastAsia="Times New Roman" w:hAnsi="Apple Color Emoji" w:cs="Apple Color Emoji"/>
-          <w:color w:val="0000CC"/>
-          <w:sz w:val="20"/>
-          <w:szCs w:val="20"/>
-          <w:u w:val="single"/>
-          <w:lang w:eastAsia="en-GB"/>
-        </w:rPr>
-        <w:t>✅</w:t>
-      </w:r>
-      <w:r>
-        <w:rPr>
-          <w:rFonts w:ascii="inherit" w:eastAsia="Times New Roman" w:hAnsi="inherit" w:cs="Courier New"/>
-          <w:color w:val="0000CC"/>
-          <w:sz w:val="20"/>
-          <w:szCs w:val="20"/>
-          <w:u w:val="single"/>
-          <w:lang w:eastAsia="en-GB"/>
-        </w:rPr>
-        <w:t>]</w:t>
-      </w:r>
-      <w:r>
-        <w:rPr>
-          <w:rFonts w:ascii="inherit" w:eastAsia="Times New Roman" w:hAnsi="inherit" w:cs="Courier New"/>
-          <w:color w:val="008855"/>
-          <w:sz w:val="20"/>
-          <w:szCs w:val="20"/>
-          <w:lang w:eastAsia="en-GB"/>
-        </w:rPr>
-        <w:t xml:space="preserve"> Status 400, invalid ID, </w:t>
-      </w:r>
-      <w:proofErr w:type="gramStart"/>
-      <w:r>
-        <w:rPr>
-          <w:rFonts w:ascii="inherit" w:eastAsia="Times New Roman" w:hAnsi="inherit" w:cs="Courier New"/>
-          <w:color w:val="008855"/>
-          <w:sz w:val="20"/>
-          <w:szCs w:val="20"/>
-          <w:lang w:eastAsia="en-GB"/>
-        </w:rPr>
-        <w:t>e.g.</w:t>
-      </w:r>
-      <w:proofErr w:type="gramEnd"/>
-      <w:r>
-        <w:rPr>
-          <w:rFonts w:ascii="inherit" w:eastAsia="Times New Roman" w:hAnsi="inherit" w:cs="Courier New"/>
-          <w:color w:val="008855"/>
-          <w:sz w:val="20"/>
-          <w:szCs w:val="20"/>
-          <w:lang w:eastAsia="en-GB"/>
-        </w:rPr>
-        <w:t xml:space="preserve"> string of "not-an-id"</w:t>
-      </w:r>
-    </w:p>
-    <w:p>
-      <w:pPr>
-        <w:tabs>
-          <w:tab w:val="left" w:pos="916"/>
-          <w:tab w:val="left" w:pos="1832"/>
-          <w:tab w:val="left" w:pos="2748"/>
-          <w:tab w:val="left" w:pos="3664"/>
-          <w:tab w:val="left" w:pos="4580"/>
-          <w:tab w:val="left" w:pos="5496"/>
-          <w:tab w:val="left" w:pos="6412"/>
-          <w:tab w:val="left" w:pos="7328"/>
-          <w:tab w:val="left" w:pos="8244"/>
-          <w:tab w:val="left" w:pos="9160"/>
-          <w:tab w:val="left" w:pos="10076"/>
-          <w:tab w:val="left" w:pos="10992"/>
-          <w:tab w:val="left" w:pos="11908"/>
-          <w:tab w:val="left" w:pos="12824"/>
-          <w:tab w:val="left" w:pos="13740"/>
-          <w:tab w:val="left" w:pos="14656"/>
-        </w:tabs>
-        <w:rPr>
-          <w:rFonts w:ascii="inherit" w:eastAsia="Times New Roman" w:hAnsi="inherit" w:cs="Courier New"/>
-          <w:sz w:val="20"/>
-          <w:szCs w:val="20"/>
-          <w:lang w:eastAsia="en-GB"/>
-        </w:rPr>
-      </w:pPr>
-      <w:r>
-        <w:rPr>
-          <w:rFonts w:ascii="inherit" w:eastAsia="Times New Roman" w:hAnsi="inherit" w:cs="Courier New"/>
-          <w:sz w:val="20"/>
-          <w:szCs w:val="20"/>
-          <w:lang w:eastAsia="en-GB"/>
-        </w:rPr>
-        <w:t xml:space="preserve">  </w:t>
-      </w:r>
-      <w:r>
-        <w:rPr>
-          <w:rFonts w:ascii="inherit" w:eastAsia="Times New Roman" w:hAnsi="inherit" w:cs="Courier New"/>
-          <w:color w:val="008855"/>
-          <w:sz w:val="20"/>
-          <w:szCs w:val="20"/>
-          <w:lang w:eastAsia="en-GB"/>
-        </w:rPr>
-        <w:t xml:space="preserve">- </w:t>
-      </w:r>
-      <w:r>
-        <w:rPr>
-          <w:rFonts w:ascii="inherit" w:eastAsia="Times New Roman" w:hAnsi="inherit" w:cs="Courier New"/>
-          <w:color w:val="0000CC"/>
-          <w:sz w:val="20"/>
-          <w:szCs w:val="20"/>
-          <w:u w:val="single"/>
-          <w:lang w:eastAsia="en-GB"/>
-        </w:rPr>
-        <w:t xml:space="preserve">[ </w:t>
-      </w:r>
-      <w:r>
-        <w:rPr>
-          <w:rFonts w:ascii="Apple Color Emoji" w:eastAsia="Times New Roman" w:hAnsi="Apple Color Emoji" w:cs="Apple Color Emoji"/>
-          <w:color w:val="0000CC"/>
-          <w:sz w:val="20"/>
-          <w:szCs w:val="20"/>
-          <w:u w:val="single"/>
-          <w:lang w:eastAsia="en-GB"/>
-        </w:rPr>
-        <w:t>✅</w:t>
-      </w:r>
-      <w:r>
-        <w:rPr>
-          <w:rFonts w:ascii="inherit" w:eastAsia="Times New Roman" w:hAnsi="inherit" w:cs="Courier New"/>
-          <w:color w:val="0000CC"/>
-          <w:sz w:val="20"/>
-          <w:szCs w:val="20"/>
-          <w:u w:val="single"/>
-          <w:lang w:eastAsia="en-GB"/>
-        </w:rPr>
-        <w:t>]</w:t>
-      </w:r>
-      <w:r>
-        <w:rPr>
-          <w:rFonts w:ascii="inherit" w:eastAsia="Times New Roman" w:hAnsi="inherit" w:cs="Courier New"/>
-          <w:color w:val="008855"/>
-          <w:sz w:val="20"/>
-          <w:szCs w:val="20"/>
-          <w:lang w:eastAsia="en-GB"/>
-        </w:rPr>
-        <w:t xml:space="preserve"> Status 400, invalid </w:t>
-      </w:r>
-      <w:proofErr w:type="spellStart"/>
-      <w:r>
-        <w:rPr>
-          <w:rFonts w:ascii="inherit" w:eastAsia="Times New Roman" w:hAnsi="inherit" w:cs="Courier New"/>
-          <w:color w:val="008855"/>
-          <w:sz w:val="20"/>
-          <w:szCs w:val="20"/>
-          <w:lang w:eastAsia="en-GB"/>
-        </w:rPr>
-        <w:t>inc_votes</w:t>
-      </w:r>
-      <w:proofErr w:type="spellEnd"/>
-      <w:r>
-        <w:rPr>
-          <w:rFonts w:ascii="inherit" w:eastAsia="Times New Roman" w:hAnsi="inherit" w:cs="Courier New"/>
-          <w:color w:val="008855"/>
-          <w:sz w:val="20"/>
-          <w:szCs w:val="20"/>
-          <w:lang w:eastAsia="en-GB"/>
-        </w:rPr>
-        <w:t xml:space="preserve"> type, </w:t>
-      </w:r>
-      <w:proofErr w:type="gramStart"/>
-      <w:r>
-        <w:rPr>
-          <w:rFonts w:ascii="inherit" w:eastAsia="Times New Roman" w:hAnsi="inherit" w:cs="Courier New"/>
-          <w:color w:val="008855"/>
-          <w:sz w:val="20"/>
-          <w:szCs w:val="20"/>
-          <w:lang w:eastAsia="en-GB"/>
-        </w:rPr>
-        <w:t>e.g.</w:t>
-      </w:r>
-      <w:proofErr w:type="gramEnd"/>
-      <w:r>
-        <w:rPr>
-          <w:rFonts w:ascii="inherit" w:eastAsia="Times New Roman" w:hAnsi="inherit" w:cs="Courier New"/>
-          <w:color w:val="008855"/>
-          <w:sz w:val="20"/>
-          <w:szCs w:val="20"/>
-          <w:lang w:eastAsia="en-GB"/>
-        </w:rPr>
-        <w:t xml:space="preserve"> property is not a number</w:t>
-      </w:r>
-    </w:p>
-    <w:p>
-      <w:pPr>
-        <w:tabs>
-          <w:tab w:val="left" w:pos="916"/>
-          <w:tab w:val="left" w:pos="1832"/>
-          <w:tab w:val="left" w:pos="2748"/>
-          <w:tab w:val="left" w:pos="3664"/>
-          <w:tab w:val="left" w:pos="4580"/>
-          <w:tab w:val="left" w:pos="5496"/>
-          <w:tab w:val="left" w:pos="6412"/>
-          <w:tab w:val="left" w:pos="7328"/>
-          <w:tab w:val="left" w:pos="8244"/>
-          <w:tab w:val="left" w:pos="9160"/>
-          <w:tab w:val="left" w:pos="10076"/>
-          <w:tab w:val="left" w:pos="10992"/>
-          <w:tab w:val="left" w:pos="11908"/>
-          <w:tab w:val="left" w:pos="12824"/>
-          <w:tab w:val="left" w:pos="13740"/>
-          <w:tab w:val="left" w:pos="14656"/>
-        </w:tabs>
-        <w:rPr>
-          <w:rFonts w:ascii="inherit" w:eastAsia="Times New Roman" w:hAnsi="inherit" w:cs="Courier New"/>
-          <w:sz w:val="20"/>
-          <w:szCs w:val="20"/>
-          <w:lang w:eastAsia="en-GB"/>
-        </w:rPr>
-      </w:pPr>
-      <w:r>
-        <w:rPr>
-          <w:rFonts w:ascii="inherit" w:eastAsia="Times New Roman" w:hAnsi="inherit" w:cs="Courier New"/>
-          <w:sz w:val="20"/>
-          <w:szCs w:val="20"/>
-          <w:lang w:eastAsia="en-GB"/>
-        </w:rPr>
-        <w:t xml:space="preserve">  </w:t>
-      </w:r>
-      <w:r>
-        <w:rPr>
-          <w:rFonts w:ascii="inherit" w:eastAsia="Times New Roman" w:hAnsi="inherit" w:cs="Courier New"/>
-          <w:color w:val="008855"/>
-          <w:sz w:val="20"/>
-          <w:szCs w:val="20"/>
-          <w:lang w:eastAsia="en-GB"/>
-        </w:rPr>
-        <w:t xml:space="preserve">- </w:t>
-      </w:r>
-      <w:r>
-        <w:rPr>
-          <w:rFonts w:ascii="inherit" w:eastAsia="Times New Roman" w:hAnsi="inherit" w:cs="Courier New"/>
-          <w:color w:val="0000CC"/>
-          <w:sz w:val="20"/>
-          <w:szCs w:val="20"/>
-          <w:u w:val="single"/>
-          <w:lang w:eastAsia="en-GB"/>
-        </w:rPr>
-        <w:t xml:space="preserve">[ </w:t>
-      </w:r>
-      <w:r>
-        <w:rPr>
-          <w:rFonts w:ascii="Apple Color Emoji" w:eastAsia="Times New Roman" w:hAnsi="Apple Color Emoji" w:cs="Apple Color Emoji"/>
-          <w:color w:val="0000CC"/>
-          <w:sz w:val="20"/>
-          <w:szCs w:val="20"/>
-          <w:u w:val="single"/>
-          <w:lang w:eastAsia="en-GB"/>
-        </w:rPr>
-        <w:t>✅</w:t>
-      </w:r>
-      <w:r>
-        <w:rPr>
-          <w:rFonts w:ascii="inherit" w:eastAsia="Times New Roman" w:hAnsi="inherit" w:cs="Courier New"/>
-          <w:color w:val="0000CC"/>
-          <w:sz w:val="20"/>
-          <w:szCs w:val="20"/>
-          <w:u w:val="single"/>
-          <w:lang w:eastAsia="en-GB"/>
-        </w:rPr>
-        <w:t>]</w:t>
-      </w:r>
-      <w:r>
-        <w:rPr>
-          <w:rFonts w:ascii="inherit" w:eastAsia="Times New Roman" w:hAnsi="inherit" w:cs="Courier New"/>
-          <w:color w:val="008855"/>
-          <w:sz w:val="20"/>
-          <w:szCs w:val="20"/>
-          <w:lang w:eastAsia="en-GB"/>
-        </w:rPr>
-        <w:t xml:space="preserve"> Status 404, </w:t>
-      </w:r>
-      <w:proofErr w:type="spellStart"/>
-      <w:r>
-        <w:rPr>
-          <w:rFonts w:ascii="inherit" w:eastAsia="Times New Roman" w:hAnsi="inherit" w:cs="Courier New"/>
-          <w:color w:val="008855"/>
-          <w:sz w:val="20"/>
-          <w:szCs w:val="20"/>
-          <w:lang w:eastAsia="en-GB"/>
-        </w:rPr>
-        <w:t>non existent</w:t>
-      </w:r>
-      <w:proofErr w:type="spellEnd"/>
-      <w:r>
-        <w:rPr>
-          <w:rFonts w:ascii="inherit" w:eastAsia="Times New Roman" w:hAnsi="inherit" w:cs="Courier New"/>
-          <w:color w:val="008855"/>
-          <w:sz w:val="20"/>
-          <w:szCs w:val="20"/>
-          <w:lang w:eastAsia="en-GB"/>
-        </w:rPr>
-        <w:t xml:space="preserve"> ID, </w:t>
-      </w:r>
-      <w:proofErr w:type="gramStart"/>
-      <w:r>
-        <w:rPr>
-          <w:rFonts w:ascii="inherit" w:eastAsia="Times New Roman" w:hAnsi="inherit" w:cs="Courier New"/>
-          <w:color w:val="008855"/>
-          <w:sz w:val="20"/>
-          <w:szCs w:val="20"/>
-          <w:lang w:eastAsia="en-GB"/>
-        </w:rPr>
-        <w:t>e.g.</w:t>
-      </w:r>
-      <w:proofErr w:type="gramEnd"/>
-      <w:r>
-        <w:rPr>
-          <w:rFonts w:ascii="inherit" w:eastAsia="Times New Roman" w:hAnsi="inherit" w:cs="Courier New"/>
-          <w:color w:val="008855"/>
-          <w:sz w:val="20"/>
-          <w:szCs w:val="20"/>
-          <w:lang w:eastAsia="en-GB"/>
-        </w:rPr>
-        <w:t xml:space="preserve"> 0 or 9999</w:t>
-      </w:r>
-    </w:p>
-    <w:p>
-      <w:pPr>
-        <w:tabs>
-          <w:tab w:val="left" w:pos="916"/>
-          <w:tab w:val="left" w:pos="1832"/>
-          <w:tab w:val="left" w:pos="2748"/>
-          <w:tab w:val="left" w:pos="3664"/>
-          <w:tab w:val="left" w:pos="4580"/>
-          <w:tab w:val="left" w:pos="5496"/>
-          <w:tab w:val="left" w:pos="6412"/>
-          <w:tab w:val="left" w:pos="7328"/>
-          <w:tab w:val="left" w:pos="8244"/>
-          <w:tab w:val="left" w:pos="9160"/>
-          <w:tab w:val="left" w:pos="10076"/>
-          <w:tab w:val="left" w:pos="10992"/>
-          <w:tab w:val="left" w:pos="11908"/>
-          <w:tab w:val="left" w:pos="12824"/>
-          <w:tab w:val="left" w:pos="13740"/>
-          <w:tab w:val="left" w:pos="14656"/>
-        </w:tabs>
-        <w:rPr>
-          <w:rFonts w:ascii="inherit" w:eastAsia="Times New Roman" w:hAnsi="inherit" w:cs="Courier New"/>
-          <w:sz w:val="20"/>
-          <w:szCs w:val="20"/>
-          <w:lang w:eastAsia="en-GB"/>
-        </w:rPr>
-      </w:pPr>
-      <w:r>
-        <w:rPr>
-          <w:rFonts w:ascii="inherit" w:eastAsia="Times New Roman" w:hAnsi="inherit" w:cs="Courier New"/>
-          <w:sz w:val="20"/>
-          <w:szCs w:val="20"/>
-          <w:lang w:eastAsia="en-GB"/>
-        </w:rPr>
-        <w:t xml:space="preserve">  </w:t>
-      </w:r>
-      <w:r>
-        <w:rPr>
-          <w:rFonts w:ascii="inherit" w:eastAsia="Times New Roman" w:hAnsi="inherit" w:cs="Courier New"/>
-          <w:color w:val="008855"/>
-          <w:sz w:val="20"/>
-          <w:szCs w:val="20"/>
-          <w:highlight w:val="yellow"/>
-          <w:lang w:eastAsia="en-GB"/>
-        </w:rPr>
-        <w:t xml:space="preserve">- </w:t>
-      </w:r>
-      <w:proofErr w:type="gramStart"/>
-      <w:r>
-        <w:rPr>
-          <w:rFonts w:ascii="inherit" w:eastAsia="Times New Roman" w:hAnsi="inherit" w:cs="Courier New"/>
-          <w:color w:val="555555"/>
-          <w:sz w:val="20"/>
-          <w:szCs w:val="20"/>
-          <w:highlight w:val="yellow"/>
-          <w:lang w:eastAsia="en-GB"/>
-        </w:rPr>
-        <w:t>[ ]</w:t>
-      </w:r>
-      <w:proofErr w:type="gramEnd"/>
-      <w:r>
-        <w:rPr>
-          <w:rFonts w:ascii="inherit" w:eastAsia="Times New Roman" w:hAnsi="inherit" w:cs="Courier New"/>
-          <w:color w:val="008855"/>
-          <w:sz w:val="20"/>
-          <w:szCs w:val="20"/>
-          <w:highlight w:val="yellow"/>
-          <w:lang w:eastAsia="en-GB"/>
-        </w:rPr>
-        <w:t xml:space="preserve"> Status 200, missing </w:t>
-      </w:r>
-      <w:r>
-        <w:rPr>
-          <w:rFonts w:ascii="inherit" w:eastAsia="Times New Roman" w:hAnsi="inherit" w:cs="Courier New"/>
-          <w:color w:val="AA5500"/>
-          <w:sz w:val="20"/>
-          <w:szCs w:val="20"/>
-          <w:highlight w:val="yellow"/>
-          <w:lang w:eastAsia="en-GB"/>
-        </w:rPr>
-        <w:t>`</w:t>
-      </w:r>
-      <w:proofErr w:type="spellStart"/>
-      <w:r>
-        <w:rPr>
-          <w:rFonts w:ascii="inherit" w:eastAsia="Times New Roman" w:hAnsi="inherit" w:cs="Courier New"/>
-          <w:color w:val="AA5500"/>
-          <w:sz w:val="20"/>
-          <w:szCs w:val="20"/>
-          <w:highlight w:val="yellow"/>
-          <w:lang w:eastAsia="en-GB"/>
-        </w:rPr>
-        <w:t>inc_votes</w:t>
-      </w:r>
-      <w:proofErr w:type="spellEnd"/>
-      <w:r>
-        <w:rPr>
-          <w:rFonts w:ascii="inherit" w:eastAsia="Times New Roman" w:hAnsi="inherit" w:cs="Courier New"/>
-          <w:color w:val="AA5500"/>
-          <w:sz w:val="20"/>
-          <w:szCs w:val="20"/>
-          <w:highlight w:val="yellow"/>
-          <w:lang w:eastAsia="en-GB"/>
-        </w:rPr>
-        <w:t>`</w:t>
-      </w:r>
-      <w:r>
-        <w:rPr>
-          <w:rFonts w:ascii="inherit" w:eastAsia="Times New Roman" w:hAnsi="inherit" w:cs="Courier New"/>
-          <w:color w:val="008855"/>
-          <w:sz w:val="20"/>
-          <w:szCs w:val="20"/>
-          <w:highlight w:val="yellow"/>
+          <w:color w:val="008855"/>
+          <w:sz w:val="20"/>
+          <w:szCs w:val="20"/>
+          <w:highlight w:val="green"/>
           <w:lang w:eastAsia="en-GB"/>
         </w:rPr>
         <w:t xml:space="preserve"> key. No effect to article.</w:t>
@@ -5677,6 +5627,7 @@
           <w:color w:val="008855"/>
           <w:sz w:val="20"/>
           <w:szCs w:val="20"/>
+          <w:highlight w:val="yellow"/>
           <w:lang w:eastAsia="en-GB"/>
         </w:rPr>
         <w:t xml:space="preserve">- </w:t>
@@ -5688,6 +5639,7 @@
           <w:color w:val="555555"/>
           <w:sz w:val="20"/>
           <w:szCs w:val="20"/>
+          <w:highlight w:val="yellow"/>
           <w:lang w:eastAsia="en-GB"/>
         </w:rPr>
         <w:t>[ ]</w:t>
@@ -5699,6 +5651,7 @@
           <w:color w:val="008855"/>
           <w:sz w:val="20"/>
           <w:szCs w:val="20"/>
+          <w:highlight w:val="yellow"/>
           <w:lang w:eastAsia="en-GB"/>
         </w:rPr>
         <w:t xml:space="preserve"> Status 200. valid </w:t>
@@ -5709,6 +5662,7 @@
           <w:color w:val="AA5500"/>
           <w:sz w:val="20"/>
           <w:szCs w:val="20"/>
+          <w:highlight w:val="yellow"/>
           <w:lang w:eastAsia="en-GB"/>
         </w:rPr>
         <w:t>`category`</w:t>
@@ -5719,6 +5673,7 @@
           <w:color w:val="008855"/>
           <w:sz w:val="20"/>
           <w:szCs w:val="20"/>
+          <w:highlight w:val="yellow"/>
           <w:lang w:eastAsia="en-GB"/>
         </w:rPr>
         <w:t xml:space="preserve"> query, but has no reviews responds with an empty array of reviews, </w:t>
@@ -5730,6 +5685,7 @@
           <w:color w:val="008855"/>
           <w:sz w:val="20"/>
           <w:szCs w:val="20"/>
+          <w:highlight w:val="yellow"/>
           <w:lang w:eastAsia="en-GB"/>
         </w:rPr>
         <w:t>e.g.</w:t>
@@ -5741,6 +5697,7 @@
           <w:color w:val="008855"/>
           <w:sz w:val="20"/>
           <w:szCs w:val="20"/>
+          <w:highlight w:val="yellow"/>
           <w:lang w:eastAsia="en-GB"/>
         </w:rPr>
         <w:t xml:space="preserve"> </w:t>
@@ -5751,6 +5708,7 @@
           <w:color w:val="AA5500"/>
           <w:sz w:val="20"/>
           <w:szCs w:val="20"/>
+          <w:highlight w:val="yellow"/>
           <w:lang w:eastAsia="en-GB"/>
         </w:rPr>
         <w:t>`?category=children's games`</w:t>
@@ -10319,6 +10277,7 @@
           <w:color w:val="555555"/>
           <w:sz w:val="20"/>
           <w:szCs w:val="20"/>
+          <w:highlight w:val="green"/>
           <w:lang w:eastAsia="en-GB"/>
         </w:rPr>
         <w:t>[ ]</w:t>
@@ -10330,6 +10289,7 @@
           <w:color w:val="008855"/>
           <w:sz w:val="20"/>
           <w:szCs w:val="20"/>
+          <w:highlight w:val="green"/>
           <w:lang w:eastAsia="en-GB"/>
         </w:rPr>
         <w:t xml:space="preserve"> Status 400, invalid ID, </w:t>
@@ -10341,6 +10301,7 @@
           <w:color w:val="008855"/>
           <w:sz w:val="20"/>
           <w:szCs w:val="20"/>
+          <w:highlight w:val="green"/>
           <w:lang w:eastAsia="en-GB"/>
         </w:rPr>
         <w:t>e.g</w:t>
@@ -10352,6 +10313,7 @@
           <w:color w:val="008855"/>
           <w:sz w:val="20"/>
           <w:szCs w:val="20"/>
+          <w:highlight w:val="green"/>
           <w:lang w:eastAsia="en-GB"/>
         </w:rPr>
         <w:t xml:space="preserve"> "not-an-id"</w:t>
@@ -11059,6 +11021,7 @@
           <w:color w:val="008855"/>
           <w:sz w:val="20"/>
           <w:szCs w:val="20"/>
+          <w:highlight w:val="green"/>
           <w:lang w:eastAsia="en-GB"/>
         </w:rPr>
         <w:t xml:space="preserve">- </w:t>
@@ -11070,6 +11033,7 @@
           <w:color w:val="555555"/>
           <w:sz w:val="20"/>
           <w:szCs w:val="20"/>
+          <w:highlight w:val="green"/>
           <w:lang w:eastAsia="en-GB"/>
         </w:rPr>
         <w:t>[ ]</w:t>
@@ -11081,6 +11045,7 @@
           <w:color w:val="008855"/>
           <w:sz w:val="20"/>
           <w:szCs w:val="20"/>
+          <w:highlight w:val="green"/>
           <w:lang w:eastAsia="en-GB"/>
         </w:rPr>
         <w:t xml:space="preserve"> Status 200, missing </w:t>
@@ -11091,6 +11056,7 @@
           <w:color w:val="AA5500"/>
           <w:sz w:val="20"/>
           <w:szCs w:val="20"/>
+          <w:highlight w:val="green"/>
           <w:lang w:eastAsia="en-GB"/>
         </w:rPr>
         <w:t>`</w:t>
@@ -11102,6 +11068,7 @@
           <w:color w:val="AA5500"/>
           <w:sz w:val="20"/>
           <w:szCs w:val="20"/>
+          <w:highlight w:val="green"/>
           <w:lang w:eastAsia="en-GB"/>
         </w:rPr>
         <w:t>inc_votes</w:t>
@@ -11113,6 +11080,7 @@
           <w:color w:val="AA5500"/>
           <w:sz w:val="20"/>
           <w:szCs w:val="20"/>
+          <w:highlight w:val="green"/>
           <w:lang w:eastAsia="en-GB"/>
         </w:rPr>
         <w:t>`</w:t>
@@ -11123,9 +11091,20 @@
           <w:color w:val="008855"/>
           <w:sz w:val="20"/>
           <w:szCs w:val="20"/>
-          <w:lang w:eastAsia="en-GB"/>
-        </w:rPr>
-        <w:t xml:space="preserve"> key. No effect to comment.</w:t>
+          <w:highlight w:val="green"/>
+          <w:lang w:eastAsia="en-GB"/>
+        </w:rPr>
+        <w:t xml:space="preserve"> key. No effect to comment</w:t>
+      </w:r>
+      <w:r>
+        <w:rPr>
+          <w:rFonts w:ascii="inherit" w:eastAsia="Times New Roman" w:hAnsi="inherit" w:cs="Courier New"/>
+          <w:color w:val="008855"/>
+          <w:sz w:val="20"/>
+          <w:szCs w:val="20"/>
+          <w:lang w:eastAsia="en-GB"/>
+        </w:rPr>
+        <w:t>.</w:t>
       </w:r>
     </w:p>
     <w:p>

</xml_diff>